<commit_message>
Correccion en la clase CambioLeche del paquete Procesos
</commit_message>
<xml_diff>
--- a/Taller SOLID 01.docx
+++ b/Taller SOLID 01.docx
@@ -1,6 +1,6 @@
 
 <file path=word/document.xml><?xml version="1.0" encoding="utf-8"?>
-<w:document xmlns:wpc="http://schemas.microsoft.com/office/word/2010/wordprocessingCanvas" xmlns:cx="http://schemas.microsoft.com/office/drawing/2014/chartex" xmlns:mc="http://schemas.openxmlformats.org/markup-compatibility/2006" xmlns:o="urn:schemas-microsoft-com:office:office" xmlns:r="http://schemas.openxmlformats.org/officeDocument/2006/relationships" xmlns:m="http://schemas.openxmlformats.org/officeDocument/2006/math" xmlns:v="urn:schemas-microsoft-com:vml" xmlns:wp14="http://schemas.microsoft.com/office/word/2010/wordprocessingDrawing" xmlns:wp="http://schemas.openxmlformats.org/drawingml/2006/wordprocessingDrawing" xmlns:w10="urn:schemas-microsoft-com:office:word" xmlns:w="http://schemas.openxmlformats.org/wordprocessingml/2006/main" xmlns:w14="http://schemas.microsoft.com/office/word/2010/wordml" xmlns:w15="http://schemas.microsoft.com/office/word/2012/wordml" xmlns:w16se="http://schemas.microsoft.com/office/word/2015/wordml/symex" xmlns:wpg="http://schemas.microsoft.com/office/word/2010/wordprocessingGroup" xmlns:wpi="http://schemas.microsoft.com/office/word/2010/wordprocessingInk" xmlns:wne="http://schemas.microsoft.com/office/word/2006/wordml" xmlns:wps="http://schemas.microsoft.com/office/word/2010/wordprocessingShape" mc:Ignorable="w14 w15 w16se wp14">
+<w:document xmlns:wpc="http://schemas.microsoft.com/office/word/2010/wordprocessingCanvas" xmlns:mc="http://schemas.openxmlformats.org/markup-compatibility/2006" xmlns:o="urn:schemas-microsoft-com:office:office" xmlns:r="http://schemas.openxmlformats.org/officeDocument/2006/relationships" xmlns:m="http://schemas.openxmlformats.org/officeDocument/2006/math" xmlns:v="urn:schemas-microsoft-com:vml" xmlns:wp14="http://schemas.microsoft.com/office/word/2010/wordprocessingDrawing" xmlns:wp="http://schemas.openxmlformats.org/drawingml/2006/wordprocessingDrawing" xmlns:w10="urn:schemas-microsoft-com:office:word" xmlns:w="http://schemas.openxmlformats.org/wordprocessingml/2006/main" xmlns:w14="http://schemas.microsoft.com/office/word/2010/wordml" xmlns:w15="http://schemas.microsoft.com/office/word/2012/wordml" xmlns:wpg="http://schemas.microsoft.com/office/word/2010/wordprocessingGroup" xmlns:wpi="http://schemas.microsoft.com/office/word/2010/wordprocessingInk" xmlns:wne="http://schemas.microsoft.com/office/word/2006/wordml" xmlns:wps="http://schemas.microsoft.com/office/word/2010/wordprocessingShape" mc:Ignorable="w14 w15 wp14">
   <w:body>
     <w:p>
       <w:pPr>
@@ -317,7 +317,7 @@
       <w:r>
         <w:rPr>
           <w:noProof/>
-          <w:lang w:val="es-EC" w:eastAsia="es-EC"/>
+          <w:lang w:val="es-ES" w:eastAsia="es-ES"/>
         </w:rPr>
         <w:drawing>
           <wp:inline distT="0" distB="0" distL="0" distR="0">
@@ -371,7 +371,7 @@
       <w:r>
         <w:rPr>
           <w:noProof/>
-          <w:lang w:val="es-EC" w:eastAsia="es-EC"/>
+          <w:lang w:val="es-ES" w:eastAsia="es-ES"/>
         </w:rPr>
         <w:drawing>
           <wp:inline distT="0" distB="0" distL="0" distR="0">
@@ -432,7 +432,7 @@
       <w:r>
         <w:rPr>
           <w:noProof/>
-          <w:lang w:val="es-EC" w:eastAsia="es-EC"/>
+          <w:lang w:val="es-ES" w:eastAsia="es-ES"/>
         </w:rPr>
         <w:drawing>
           <wp:inline distT="0" distB="0" distL="0" distR="0">
@@ -489,7 +489,7 @@
       <w:r>
         <w:rPr>
           <w:noProof/>
-          <w:lang w:val="es-EC" w:eastAsia="es-EC"/>
+          <w:lang w:val="es-ES" w:eastAsia="es-ES"/>
         </w:rPr>
         <w:drawing>
           <wp:inline distT="0" distB="0" distL="0" distR="0">
@@ -543,7 +543,7 @@
       <w:r>
         <w:rPr>
           <w:noProof/>
-          <w:lang w:val="es-EC" w:eastAsia="es-EC"/>
+          <w:lang w:val="es-ES" w:eastAsia="es-ES"/>
         </w:rPr>
         <w:drawing>
           <wp:inline distT="0" distB="0" distL="0" distR="0">
@@ -599,11 +599,185 @@
       <w:r>
         <w:t>Para corregir este principio lo que se debe hacer es crear una interface que tendrá el método usar, y que las otras dos clases LecheDescremada y LecheLactosa la implementen.</w:t>
       </w:r>
+    </w:p>
+    <w:p/>
+    <w:p>
+      <w:pPr>
+        <w:rPr>
+          <w:lang w:val="es-ES"/>
+        </w:rPr>
+      </w:pPr>
+      <w:r>
+        <w:rPr>
+          <w:lang w:val="es-ES"/>
+        </w:rPr>
+        <w:t>Código violado: OPEN-CLOSED PRINCIPLE</w:t>
+      </w:r>
+    </w:p>
+    <w:p>
+      <w:pPr>
+        <w:rPr>
+          <w:noProof/>
+          <w:lang w:val="es-ES" w:eastAsia="es-ES"/>
+        </w:rPr>
+      </w:pPr>
+    </w:p>
+    <w:p>
+      <w:pPr>
+        <w:rPr>
+          <w:lang w:val="es-ES"/>
+        </w:rPr>
+      </w:pPr>
+      <w:r>
+        <w:rPr>
+          <w:noProof/>
+          <w:lang w:val="es-ES" w:eastAsia="es-ES"/>
+        </w:rPr>
+        <w:drawing>
+          <wp:inline distT="0" distB="0" distL="0" distR="0" wp14:anchorId="02F9F35C" wp14:editId="66A713B3">
+            <wp:extent cx="3476625" cy="2659538"/>
+            <wp:effectExtent l="0" t="0" r="0" b="7620"/>
+            <wp:docPr id="6" name="Imagen 6"/>
+            <wp:cNvGraphicFramePr>
+              <a:graphicFrameLocks xmlns:a="http://schemas.openxmlformats.org/drawingml/2006/main" noChangeAspect="1"/>
+            </wp:cNvGraphicFramePr>
+            <a:graphic xmlns:a="http://schemas.openxmlformats.org/drawingml/2006/main">
+              <a:graphicData uri="http://schemas.openxmlformats.org/drawingml/2006/picture">
+                <pic:pic xmlns:pic="http://schemas.openxmlformats.org/drawingml/2006/picture">
+                  <pic:nvPicPr>
+                    <pic:cNvPr id="1" name=""/>
+                    <pic:cNvPicPr/>
+                  </pic:nvPicPr>
+                  <pic:blipFill rotWithShape="1">
+                    <a:blip r:embed="rId12"/>
+                    <a:srcRect l="30246" t="21873" r="33692" b="29063"/>
+                    <a:stretch/>
+                  </pic:blipFill>
+                  <pic:spPr bwMode="auto">
+                    <a:xfrm>
+                      <a:off x="0" y="0"/>
+                      <a:ext cx="3485708" cy="2666486"/>
+                    </a:xfrm>
+                    <a:prstGeom prst="rect">
+                      <a:avLst/>
+                    </a:prstGeom>
+                    <a:ln>
+                      <a:noFill/>
+                    </a:ln>
+                    <a:extLst>
+                      <a:ext uri="{53640926-AAD7-44D8-BBD7-CCE9431645EC}">
+                        <a14:shadowObscured xmlns:a14="http://schemas.microsoft.com/office/drawing/2010/main"/>
+                      </a:ext>
+                    </a:extLst>
+                  </pic:spPr>
+                </pic:pic>
+              </a:graphicData>
+            </a:graphic>
+          </wp:inline>
+        </w:drawing>
+      </w:r>
+    </w:p>
+    <w:p>
+      <w:pPr>
+        <w:rPr>
+          <w:lang w:val="es-ES"/>
+        </w:rPr>
+      </w:pPr>
+    </w:p>
+    <w:p>
+      <w:pPr>
+        <w:rPr>
+          <w:lang w:val="es-ES"/>
+        </w:rPr>
+      </w:pPr>
+      <w:r>
+        <w:rPr>
+          <w:lang w:val="es-ES"/>
+        </w:rPr>
+        <w:lastRenderedPageBreak/>
+        <w:t xml:space="preserve">Código corregido: </w:t>
+      </w:r>
+    </w:p>
+    <w:p>
+      <w:pPr>
+        <w:rPr>
+          <w:noProof/>
+          <w:lang w:val="es-ES" w:eastAsia="es-ES"/>
+        </w:rPr>
+      </w:pPr>
+    </w:p>
+    <w:p>
+      <w:pPr>
+        <w:rPr>
+          <w:lang w:val="es-ES"/>
+        </w:rPr>
+      </w:pPr>
+      <w:r>
+        <w:rPr>
+          <w:noProof/>
+          <w:lang w:val="es-ES" w:eastAsia="es-ES"/>
+        </w:rPr>
+        <w:drawing>
+          <wp:inline distT="0" distB="0" distL="0" distR="0" wp14:anchorId="7FBC9315" wp14:editId="7C9B05DB">
+            <wp:extent cx="3362325" cy="2120851"/>
+            <wp:effectExtent l="0" t="0" r="0" b="0"/>
+            <wp:docPr id="7" name="Imagen 7"/>
+            <wp:cNvGraphicFramePr>
+              <a:graphicFrameLocks xmlns:a="http://schemas.openxmlformats.org/drawingml/2006/main" noChangeAspect="1"/>
+            </wp:cNvGraphicFramePr>
+            <a:graphic xmlns:a="http://schemas.openxmlformats.org/drawingml/2006/main">
+              <a:graphicData uri="http://schemas.openxmlformats.org/drawingml/2006/picture">
+                <pic:pic xmlns:pic="http://schemas.openxmlformats.org/drawingml/2006/picture">
+                  <pic:nvPicPr>
+                    <pic:cNvPr id="1" name=""/>
+                    <pic:cNvPicPr/>
+                  </pic:nvPicPr>
+                  <pic:blipFill rotWithShape="1">
+                    <a:blip r:embed="rId13"/>
+                    <a:srcRect l="27919" t="16847" r="39675" b="46798"/>
+                    <a:stretch/>
+                  </pic:blipFill>
+                  <pic:spPr bwMode="auto">
+                    <a:xfrm>
+                      <a:off x="0" y="0"/>
+                      <a:ext cx="3373102" cy="2127649"/>
+                    </a:xfrm>
+                    <a:prstGeom prst="rect">
+                      <a:avLst/>
+                    </a:prstGeom>
+                    <a:ln>
+                      <a:noFill/>
+                    </a:ln>
+                    <a:extLst>
+                      <a:ext uri="{53640926-AAD7-44D8-BBD7-CCE9431645EC}">
+                        <a14:shadowObscured xmlns:a14="http://schemas.microsoft.com/office/drawing/2010/main"/>
+                      </a:ext>
+                    </a:extLst>
+                  </pic:spPr>
+                </pic:pic>
+              </a:graphicData>
+            </a:graphic>
+          </wp:inline>
+        </w:drawing>
+      </w:r>
+    </w:p>
+    <w:p>
+      <w:pPr>
+        <w:rPr>
+          <w:lang w:val="es-ES"/>
+        </w:rPr>
+      </w:pPr>
+      <w:r>
+        <w:rPr>
+          <w:lang w:val="es-ES"/>
+        </w:rPr>
+        <w:t>Para corregir este principio lo que se debe hacer es tomar como argumento la interfaz de la corrección anterior y trabajar con eso, como ambas clases de Leche utilizan el método .usar() no se necesita crear dos métodos por separado.</w:t>
+      </w:r>
       <w:bookmarkStart w:id="0" w:name="_GoBack"/>
       <w:bookmarkEnd w:id="0"/>
     </w:p>
     <w:sectPr>
-      <w:footerReference w:type="default" r:id="rId12"/>
+      <w:footerReference w:type="default" r:id="rId14"/>
       <w:pgSz w:w="11906" w:h="16838"/>
       <w:pgMar w:top="1440" w:right="1440" w:bottom="1440" w:left="1440" w:header="720" w:footer="720" w:gutter="0"/>
       <w:cols w:space="720"/>
@@ -614,7 +788,7 @@
 </file>
 
 <file path=word/endnotes.xml><?xml version="1.0" encoding="utf-8"?>
-<w:endnotes xmlns:wpc="http://schemas.microsoft.com/office/word/2010/wordprocessingCanvas" xmlns:cx="http://schemas.microsoft.com/office/drawing/2014/chartex" xmlns:mc="http://schemas.openxmlformats.org/markup-compatibility/2006" xmlns:o="urn:schemas-microsoft-com:office:office" xmlns:r="http://schemas.openxmlformats.org/officeDocument/2006/relationships" xmlns:m="http://schemas.openxmlformats.org/officeDocument/2006/math" xmlns:v="urn:schemas-microsoft-com:vml" xmlns:wp14="http://schemas.microsoft.com/office/word/2010/wordprocessingDrawing" xmlns:wp="http://schemas.openxmlformats.org/drawingml/2006/wordprocessingDrawing" xmlns:w10="urn:schemas-microsoft-com:office:word" xmlns:w="http://schemas.openxmlformats.org/wordprocessingml/2006/main" xmlns:w14="http://schemas.microsoft.com/office/word/2010/wordml" xmlns:w15="http://schemas.microsoft.com/office/word/2012/wordml" xmlns:w16se="http://schemas.microsoft.com/office/word/2015/wordml/symex" xmlns:wpg="http://schemas.microsoft.com/office/word/2010/wordprocessingGroup" xmlns:wpi="http://schemas.microsoft.com/office/word/2010/wordprocessingInk" xmlns:wne="http://schemas.microsoft.com/office/word/2006/wordml" xmlns:wps="http://schemas.microsoft.com/office/word/2010/wordprocessingShape" mc:Ignorable="w14 w15 w16se wp14">
+<w:endnotes xmlns:wpc="http://schemas.microsoft.com/office/word/2010/wordprocessingCanvas" xmlns:mc="http://schemas.openxmlformats.org/markup-compatibility/2006" xmlns:o="urn:schemas-microsoft-com:office:office" xmlns:r="http://schemas.openxmlformats.org/officeDocument/2006/relationships" xmlns:m="http://schemas.openxmlformats.org/officeDocument/2006/math" xmlns:v="urn:schemas-microsoft-com:vml" xmlns:wp14="http://schemas.microsoft.com/office/word/2010/wordprocessingDrawing" xmlns:wp="http://schemas.openxmlformats.org/drawingml/2006/wordprocessingDrawing" xmlns:w10="urn:schemas-microsoft-com:office:word" xmlns:w="http://schemas.openxmlformats.org/wordprocessingml/2006/main" xmlns:w14="http://schemas.microsoft.com/office/word/2010/wordml" xmlns:w15="http://schemas.microsoft.com/office/word/2012/wordml" xmlns:wpg="http://schemas.microsoft.com/office/word/2010/wordprocessingGroup" xmlns:wpi="http://schemas.microsoft.com/office/word/2010/wordprocessingInk" xmlns:wne="http://schemas.microsoft.com/office/word/2006/wordml" xmlns:wps="http://schemas.microsoft.com/office/word/2010/wordprocessingShape" mc:Ignorable="w14 w15 wp14">
   <w:endnote w:type="separator" w:id="-1">
     <w:p>
       <w:pPr>
@@ -639,7 +813,7 @@
 </file>
 
 <file path=word/footer1.xml><?xml version="1.0" encoding="utf-8"?>
-<w:ftr xmlns:wpc="http://schemas.microsoft.com/office/word/2010/wordprocessingCanvas" xmlns:cx="http://schemas.microsoft.com/office/drawing/2014/chartex" xmlns:mc="http://schemas.openxmlformats.org/markup-compatibility/2006" xmlns:o="urn:schemas-microsoft-com:office:office" xmlns:r="http://schemas.openxmlformats.org/officeDocument/2006/relationships" xmlns:m="http://schemas.openxmlformats.org/officeDocument/2006/math" xmlns:v="urn:schemas-microsoft-com:vml" xmlns:wp14="http://schemas.microsoft.com/office/word/2010/wordprocessingDrawing" xmlns:wp="http://schemas.openxmlformats.org/drawingml/2006/wordprocessingDrawing" xmlns:w10="urn:schemas-microsoft-com:office:word" xmlns:w="http://schemas.openxmlformats.org/wordprocessingml/2006/main" xmlns:w14="http://schemas.microsoft.com/office/word/2010/wordml" xmlns:w15="http://schemas.microsoft.com/office/word/2012/wordml" xmlns:w16se="http://schemas.microsoft.com/office/word/2015/wordml/symex" xmlns:wpg="http://schemas.microsoft.com/office/word/2010/wordprocessingGroup" xmlns:wpi="http://schemas.microsoft.com/office/word/2010/wordprocessingInk" xmlns:wne="http://schemas.microsoft.com/office/word/2006/wordml" xmlns:wps="http://schemas.microsoft.com/office/word/2010/wordprocessingShape" mc:Ignorable="w14 w15 w16se wp14">
+<w:ftr xmlns:wpc="http://schemas.microsoft.com/office/word/2010/wordprocessingCanvas" xmlns:mc="http://schemas.openxmlformats.org/markup-compatibility/2006" xmlns:o="urn:schemas-microsoft-com:office:office" xmlns:r="http://schemas.openxmlformats.org/officeDocument/2006/relationships" xmlns:m="http://schemas.openxmlformats.org/officeDocument/2006/math" xmlns:v="urn:schemas-microsoft-com:vml" xmlns:wp14="http://schemas.microsoft.com/office/word/2010/wordprocessingDrawing" xmlns:wp="http://schemas.openxmlformats.org/drawingml/2006/wordprocessingDrawing" xmlns:w10="urn:schemas-microsoft-com:office:word" xmlns:w="http://schemas.openxmlformats.org/wordprocessingml/2006/main" xmlns:w14="http://schemas.microsoft.com/office/word/2010/wordml" xmlns:w15="http://schemas.microsoft.com/office/word/2012/wordml" xmlns:wpg="http://schemas.microsoft.com/office/word/2010/wordprocessingGroup" xmlns:wpi="http://schemas.microsoft.com/office/word/2010/wordprocessingInk" xmlns:wne="http://schemas.microsoft.com/office/word/2006/wordml" xmlns:wps="http://schemas.microsoft.com/office/word/2010/wordprocessingShape" mc:Ignorable="w14 w15 wp14">
   <w:sdt>
     <w:sdtPr>
       <w:id w:val="966018112"/>
@@ -672,7 +846,7 @@
           <w:rPr>
             <w:noProof/>
           </w:rPr>
-          <w:t>2</w:t>
+          <w:t>1</w:t>
         </w:r>
         <w:r>
           <w:rPr>
@@ -692,7 +866,7 @@
 </file>
 
 <file path=word/footnotes.xml><?xml version="1.0" encoding="utf-8"?>
-<w:footnotes xmlns:wpc="http://schemas.microsoft.com/office/word/2010/wordprocessingCanvas" xmlns:cx="http://schemas.microsoft.com/office/drawing/2014/chartex" xmlns:mc="http://schemas.openxmlformats.org/markup-compatibility/2006" xmlns:o="urn:schemas-microsoft-com:office:office" xmlns:r="http://schemas.openxmlformats.org/officeDocument/2006/relationships" xmlns:m="http://schemas.openxmlformats.org/officeDocument/2006/math" xmlns:v="urn:schemas-microsoft-com:vml" xmlns:wp14="http://schemas.microsoft.com/office/word/2010/wordprocessingDrawing" xmlns:wp="http://schemas.openxmlformats.org/drawingml/2006/wordprocessingDrawing" xmlns:w10="urn:schemas-microsoft-com:office:word" xmlns:w="http://schemas.openxmlformats.org/wordprocessingml/2006/main" xmlns:w14="http://schemas.microsoft.com/office/word/2010/wordml" xmlns:w15="http://schemas.microsoft.com/office/word/2012/wordml" xmlns:w16se="http://schemas.microsoft.com/office/word/2015/wordml/symex" xmlns:wpg="http://schemas.microsoft.com/office/word/2010/wordprocessingGroup" xmlns:wpi="http://schemas.microsoft.com/office/word/2010/wordprocessingInk" xmlns:wne="http://schemas.microsoft.com/office/word/2006/wordml" xmlns:wps="http://schemas.microsoft.com/office/word/2010/wordprocessingShape" mc:Ignorable="w14 w15 w16se wp14">
+<w:footnotes xmlns:wpc="http://schemas.microsoft.com/office/word/2010/wordprocessingCanvas" xmlns:mc="http://schemas.openxmlformats.org/markup-compatibility/2006" xmlns:o="urn:schemas-microsoft-com:office:office" xmlns:r="http://schemas.openxmlformats.org/officeDocument/2006/relationships" xmlns:m="http://schemas.openxmlformats.org/officeDocument/2006/math" xmlns:v="urn:schemas-microsoft-com:vml" xmlns:wp14="http://schemas.microsoft.com/office/word/2010/wordprocessingDrawing" xmlns:wp="http://schemas.openxmlformats.org/drawingml/2006/wordprocessingDrawing" xmlns:w10="urn:schemas-microsoft-com:office:word" xmlns:w="http://schemas.openxmlformats.org/wordprocessingml/2006/main" xmlns:w14="http://schemas.microsoft.com/office/word/2010/wordml" xmlns:w15="http://schemas.microsoft.com/office/word/2012/wordml" xmlns:wpg="http://schemas.microsoft.com/office/word/2010/wordprocessingGroup" xmlns:wpi="http://schemas.microsoft.com/office/word/2010/wordprocessingInk" xmlns:wne="http://schemas.microsoft.com/office/word/2006/wordml" xmlns:wps="http://schemas.microsoft.com/office/word/2010/wordprocessingShape" mc:Ignorable="w14 w15 wp14">
   <w:footnote w:type="separator" w:id="-1">
     <w:p>
       <w:pPr>
@@ -717,8 +891,8 @@
 </file>
 
 <file path=word/numbering.xml><?xml version="1.0" encoding="utf-8"?>
-<w:numbering xmlns:wpc="http://schemas.microsoft.com/office/word/2010/wordprocessingCanvas" xmlns:cx="http://schemas.microsoft.com/office/drawing/2014/chartex" xmlns:mc="http://schemas.openxmlformats.org/markup-compatibility/2006" xmlns:o="urn:schemas-microsoft-com:office:office" xmlns:r="http://schemas.openxmlformats.org/officeDocument/2006/relationships" xmlns:m="http://schemas.openxmlformats.org/officeDocument/2006/math" xmlns:v="urn:schemas-microsoft-com:vml" xmlns:wp14="http://schemas.microsoft.com/office/word/2010/wordprocessingDrawing" xmlns:wp="http://schemas.openxmlformats.org/drawingml/2006/wordprocessingDrawing" xmlns:w10="urn:schemas-microsoft-com:office:word" xmlns:w="http://schemas.openxmlformats.org/wordprocessingml/2006/main" xmlns:w14="http://schemas.microsoft.com/office/word/2010/wordml" xmlns:w15="http://schemas.microsoft.com/office/word/2012/wordml" xmlns:w16se="http://schemas.microsoft.com/office/word/2015/wordml/symex" xmlns:wpg="http://schemas.microsoft.com/office/word/2010/wordprocessingGroup" xmlns:wpi="http://schemas.microsoft.com/office/word/2010/wordprocessingInk" xmlns:wne="http://schemas.microsoft.com/office/word/2006/wordml" xmlns:wps="http://schemas.microsoft.com/office/word/2010/wordprocessingShape" mc:Ignorable="w14 w15 w16se wp14">
-  <w:abstractNum w:abstractNumId="0" w15:restartNumberingAfterBreak="0">
+<w:numbering xmlns:wpc="http://schemas.microsoft.com/office/word/2010/wordprocessingCanvas" xmlns:mc="http://schemas.openxmlformats.org/markup-compatibility/2006" xmlns:o="urn:schemas-microsoft-com:office:office" xmlns:r="http://schemas.openxmlformats.org/officeDocument/2006/relationships" xmlns:m="http://schemas.openxmlformats.org/officeDocument/2006/math" xmlns:v="urn:schemas-microsoft-com:vml" xmlns:wp14="http://schemas.microsoft.com/office/word/2010/wordprocessingDrawing" xmlns:wp="http://schemas.openxmlformats.org/drawingml/2006/wordprocessingDrawing" xmlns:w10="urn:schemas-microsoft-com:office:word" xmlns:w="http://schemas.openxmlformats.org/wordprocessingml/2006/main" xmlns:w14="http://schemas.microsoft.com/office/word/2010/wordml" xmlns:w15="http://schemas.microsoft.com/office/word/2012/wordml" xmlns:wpg="http://schemas.microsoft.com/office/word/2010/wordprocessingGroup" xmlns:wpi="http://schemas.microsoft.com/office/word/2010/wordprocessingInk" xmlns:wne="http://schemas.microsoft.com/office/word/2006/wordml" xmlns:wps="http://schemas.microsoft.com/office/word/2010/wordprocessingShape" mc:Ignorable="w14 w15 wp14">
+  <w:abstractNum w:abstractNumId="0">
     <w:nsid w:val="218C20B9"/>
     <w:multiLevelType w:val="hybridMultilevel"/>
     <w:tmpl w:val="BB6E0FB6"/>
@@ -831,7 +1005,7 @@
       </w:rPr>
     </w:lvl>
   </w:abstractNum>
-  <w:abstractNum w:abstractNumId="1" w15:restartNumberingAfterBreak="0">
+  <w:abstractNum w:abstractNumId="1">
     <w:nsid w:val="24AE6E69"/>
     <w:multiLevelType w:val="hybridMultilevel"/>
     <w:tmpl w:val="E87442A4"/>
@@ -944,7 +1118,7 @@
       </w:rPr>
     </w:lvl>
   </w:abstractNum>
-  <w:abstractNum w:abstractNumId="2" w15:restartNumberingAfterBreak="0">
+  <w:abstractNum w:abstractNumId="2">
     <w:nsid w:val="26000402"/>
     <w:multiLevelType w:val="hybridMultilevel"/>
     <w:tmpl w:val="00DE8D8A"/>
@@ -1057,7 +1231,7 @@
       </w:rPr>
     </w:lvl>
   </w:abstractNum>
-  <w:abstractNum w:abstractNumId="3" w15:restartNumberingAfterBreak="0">
+  <w:abstractNum w:abstractNumId="3">
     <w:nsid w:val="30E1571C"/>
     <w:multiLevelType w:val="hybridMultilevel"/>
     <w:tmpl w:val="1BB08512"/>
@@ -1170,7 +1344,7 @@
       </w:rPr>
     </w:lvl>
   </w:abstractNum>
-  <w:abstractNum w:abstractNumId="4" w15:restartNumberingAfterBreak="0">
+  <w:abstractNum w:abstractNumId="4">
     <w:nsid w:val="33004ABE"/>
     <w:multiLevelType w:val="hybridMultilevel"/>
     <w:tmpl w:val="336041E8"/>
@@ -1283,7 +1457,7 @@
       </w:rPr>
     </w:lvl>
   </w:abstractNum>
-  <w:abstractNum w:abstractNumId="5" w15:restartNumberingAfterBreak="0">
+  <w:abstractNum w:abstractNumId="5">
     <w:nsid w:val="6A9226C0"/>
     <w:multiLevelType w:val="hybridMultilevel"/>
     <w:tmpl w:val="9B5ED1F4"/>
@@ -1396,7 +1570,7 @@
       </w:rPr>
     </w:lvl>
   </w:abstractNum>
-  <w:abstractNum w:abstractNumId="6" w15:restartNumberingAfterBreak="0">
+  <w:abstractNum w:abstractNumId="6">
     <w:nsid w:val="6D186DEB"/>
     <w:multiLevelType w:val="hybridMultilevel"/>
     <w:tmpl w:val="612C6788"/>
@@ -1509,7 +1683,7 @@
       </w:rPr>
     </w:lvl>
   </w:abstractNum>
-  <w:abstractNum w:abstractNumId="7" w15:restartNumberingAfterBreak="0">
+  <w:abstractNum w:abstractNumId="7">
     <w:nsid w:val="72493E13"/>
     <w:multiLevelType w:val="hybridMultilevel"/>
     <w:tmpl w:val="4B6E2664"/>
@@ -1650,7 +1824,7 @@
 </file>
 
 <file path=word/styles.xml><?xml version="1.0" encoding="utf-8"?>
-<w:styles xmlns:mc="http://schemas.openxmlformats.org/markup-compatibility/2006" xmlns:r="http://schemas.openxmlformats.org/officeDocument/2006/relationships" xmlns:w="http://schemas.openxmlformats.org/wordprocessingml/2006/main" xmlns:w14="http://schemas.microsoft.com/office/word/2010/wordml" xmlns:w15="http://schemas.microsoft.com/office/word/2012/wordml" xmlns:w16se="http://schemas.microsoft.com/office/word/2015/wordml/symex" mc:Ignorable="w14 w15 w16se">
+<w:styles xmlns:mc="http://schemas.openxmlformats.org/markup-compatibility/2006" xmlns:r="http://schemas.openxmlformats.org/officeDocument/2006/relationships" xmlns:w="http://schemas.openxmlformats.org/wordprocessingml/2006/main" xmlns:w14="http://schemas.microsoft.com/office/word/2010/wordml" xmlns:w15="http://schemas.microsoft.com/office/word/2012/wordml" mc:Ignorable="w14 w15">
   <w:docDefaults>
     <w:rPrDefault>
       <w:rPr>

</xml_diff>

<commit_message>
YA esta el word
</commit_message>
<xml_diff>
--- a/Taller SOLID 01.docx
+++ b/Taller SOLID 01.docx
@@ -1,6 +1,6 @@
 
 <file path=word/document.xml><?xml version="1.0" encoding="utf-8"?>
-<w:document xmlns:wpc="http://schemas.microsoft.com/office/word/2010/wordprocessingCanvas" xmlns:mc="http://schemas.openxmlformats.org/markup-compatibility/2006" xmlns:o="urn:schemas-microsoft-com:office:office" xmlns:r="http://schemas.openxmlformats.org/officeDocument/2006/relationships" xmlns:m="http://schemas.openxmlformats.org/officeDocument/2006/math" xmlns:v="urn:schemas-microsoft-com:vml" xmlns:wp14="http://schemas.microsoft.com/office/word/2010/wordprocessingDrawing" xmlns:wp="http://schemas.openxmlformats.org/drawingml/2006/wordprocessingDrawing" xmlns:w10="urn:schemas-microsoft-com:office:word" xmlns:w="http://schemas.openxmlformats.org/wordprocessingml/2006/main" xmlns:w14="http://schemas.microsoft.com/office/word/2010/wordml" xmlns:w15="http://schemas.microsoft.com/office/word/2012/wordml" xmlns:wpg="http://schemas.microsoft.com/office/word/2010/wordprocessingGroup" xmlns:wpi="http://schemas.microsoft.com/office/word/2010/wordprocessingInk" xmlns:wne="http://schemas.microsoft.com/office/word/2006/wordml" xmlns:wps="http://schemas.microsoft.com/office/word/2010/wordprocessingShape" mc:Ignorable="w14 w15 wp14">
+<w:document xmlns:wpc="http://schemas.microsoft.com/office/word/2010/wordprocessingCanvas" xmlns:cx="http://schemas.microsoft.com/office/drawing/2014/chartex" xmlns:cx1="http://schemas.microsoft.com/office/drawing/2015/9/8/chartex" xmlns:cx2="http://schemas.microsoft.com/office/drawing/2015/10/21/chartex" xmlns:cx3="http://schemas.microsoft.com/office/drawing/2016/5/9/chartex" xmlns:cx4="http://schemas.microsoft.com/office/drawing/2016/5/10/chartex" xmlns:cx5="http://schemas.microsoft.com/office/drawing/2016/5/11/chartex" xmlns:cx6="http://schemas.microsoft.com/office/drawing/2016/5/12/chartex" xmlns:cx7="http://schemas.microsoft.com/office/drawing/2016/5/13/chartex" xmlns:cx8="http://schemas.microsoft.com/office/drawing/2016/5/14/chartex" xmlns:mc="http://schemas.openxmlformats.org/markup-compatibility/2006" xmlns:aink="http://schemas.microsoft.com/office/drawing/2016/ink" xmlns:am3d="http://schemas.microsoft.com/office/drawing/2017/model3d" xmlns:o="urn:schemas-microsoft-com:office:office" xmlns:r="http://schemas.openxmlformats.org/officeDocument/2006/relationships" xmlns:m="http://schemas.openxmlformats.org/officeDocument/2006/math" xmlns:v="urn:schemas-microsoft-com:vml" xmlns:wp14="http://schemas.microsoft.com/office/word/2010/wordprocessingDrawing" xmlns:wp="http://schemas.openxmlformats.org/drawingml/2006/wordprocessingDrawing" xmlns:w10="urn:schemas-microsoft-com:office:word" xmlns:w="http://schemas.openxmlformats.org/wordprocessingml/2006/main" xmlns:w14="http://schemas.microsoft.com/office/word/2010/wordml" xmlns:w15="http://schemas.microsoft.com/office/word/2012/wordml" xmlns:w16cid="http://schemas.microsoft.com/office/word/2016/wordml/cid" xmlns:w16se="http://schemas.microsoft.com/office/word/2015/wordml/symex" xmlns:wpg="http://schemas.microsoft.com/office/word/2010/wordprocessingGroup" xmlns:wpi="http://schemas.microsoft.com/office/word/2010/wordprocessingInk" xmlns:wne="http://schemas.microsoft.com/office/word/2006/wordml" xmlns:wps="http://schemas.microsoft.com/office/word/2010/wordprocessingShape" mc:Ignorable="w14 w15 w16se w16cid wp14">
   <w:body>
     <w:p>
       <w:pPr>
@@ -135,11 +135,233 @@
     </w:p>
     <w:p>
       <w:pPr>
+        <w:keepNext/>
+        <w:spacing w:after="0" w:line="240" w:lineRule="auto"/>
+        <w:jc w:val="center"/>
+        <w:outlineLvl w:val="1"/>
+        <w:rPr>
+          <w:rFonts w:ascii="Times New Roman" w:eastAsia="Times New Roman" w:hAnsi="Times New Roman" w:cs="Times New Roman"/>
+          <w:b/>
+          <w:bCs/>
+          <w:smallCaps/>
+          <w:sz w:val="22"/>
+          <w:szCs w:val="20"/>
+          <w:lang w:val="es-EC" w:eastAsia="es-ES"/>
+        </w:rPr>
+      </w:pPr>
+    </w:p>
+    <w:p>
+      <w:pPr>
+        <w:keepNext/>
+        <w:spacing w:after="0" w:line="240" w:lineRule="auto"/>
+        <w:jc w:val="center"/>
+        <w:outlineLvl w:val="1"/>
+        <w:rPr>
+          <w:rFonts w:ascii="Times New Roman" w:eastAsia="Times New Roman" w:hAnsi="Times New Roman" w:cs="Times New Roman"/>
+          <w:b/>
+          <w:bCs/>
+          <w:smallCaps/>
+          <w:sz w:val="22"/>
+          <w:szCs w:val="20"/>
+          <w:lang w:val="es-EC" w:eastAsia="es-ES"/>
+        </w:rPr>
+      </w:pPr>
+      <w:r>
+        <w:rPr>
+          <w:rFonts w:ascii="Times New Roman" w:eastAsia="Times New Roman" w:hAnsi="Times New Roman" w:cs="Times New Roman"/>
+          <w:b/>
+          <w:bCs/>
+          <w:smallCaps/>
+          <w:sz w:val="22"/>
+          <w:szCs w:val="20"/>
+          <w:lang w:val="es-EC" w:eastAsia="es-ES"/>
+        </w:rPr>
+        <w:t>Integrantes:</w:t>
+      </w:r>
+    </w:p>
+    <w:p>
+      <w:pPr>
+        <w:keepNext/>
+        <w:spacing w:after="0" w:line="240" w:lineRule="auto"/>
+        <w:jc w:val="center"/>
+        <w:outlineLvl w:val="1"/>
+        <w:rPr>
+          <w:rFonts w:ascii="Times New Roman" w:eastAsia="Times New Roman" w:hAnsi="Times New Roman" w:cs="Times New Roman"/>
+          <w:bCs/>
+          <w:smallCaps/>
+          <w:sz w:val="22"/>
+          <w:szCs w:val="20"/>
+          <w:lang w:val="es-EC" w:eastAsia="es-ES"/>
+        </w:rPr>
+      </w:pPr>
+      <w:r>
+        <w:rPr>
+          <w:rFonts w:ascii="Times New Roman" w:eastAsia="Times New Roman" w:hAnsi="Times New Roman" w:cs="Times New Roman"/>
+          <w:bCs/>
+          <w:smallCaps/>
+          <w:sz w:val="22"/>
+          <w:szCs w:val="20"/>
+          <w:lang w:val="es-EC" w:eastAsia="es-ES"/>
+        </w:rPr>
+        <w:t>Danny De La A</w:t>
+      </w:r>
+    </w:p>
+    <w:p>
+      <w:pPr>
+        <w:keepNext/>
+        <w:spacing w:after="0" w:line="240" w:lineRule="auto"/>
+        <w:jc w:val="center"/>
+        <w:outlineLvl w:val="1"/>
+        <w:rPr>
+          <w:rFonts w:ascii="Times New Roman" w:eastAsia="Times New Roman" w:hAnsi="Times New Roman" w:cs="Times New Roman"/>
+          <w:bCs/>
+          <w:smallCaps/>
+          <w:sz w:val="22"/>
+          <w:szCs w:val="20"/>
+          <w:lang w:val="es-EC" w:eastAsia="es-ES"/>
+        </w:rPr>
+      </w:pPr>
+      <w:r>
+        <w:rPr>
+          <w:rFonts w:ascii="Times New Roman" w:eastAsia="Times New Roman" w:hAnsi="Times New Roman" w:cs="Times New Roman"/>
+          <w:bCs/>
+          <w:smallCaps/>
+          <w:sz w:val="22"/>
+          <w:szCs w:val="20"/>
+          <w:lang w:val="es-EC" w:eastAsia="es-ES"/>
+        </w:rPr>
+        <w:t xml:space="preserve">Diego Muñoz </w:t>
+      </w:r>
+    </w:p>
+    <w:p>
+      <w:pPr>
+        <w:keepNext/>
+        <w:spacing w:after="0" w:line="240" w:lineRule="auto"/>
+        <w:jc w:val="center"/>
+        <w:outlineLvl w:val="1"/>
+        <w:rPr>
+          <w:rFonts w:ascii="Times New Roman" w:eastAsia="Times New Roman" w:hAnsi="Times New Roman" w:cs="Times New Roman"/>
+          <w:bCs/>
+          <w:smallCaps/>
+          <w:sz w:val="22"/>
+          <w:szCs w:val="20"/>
+          <w:lang w:val="es-EC" w:eastAsia="es-ES"/>
+        </w:rPr>
+      </w:pPr>
+      <w:r>
+        <w:rPr>
+          <w:rFonts w:ascii="Times New Roman" w:eastAsia="Times New Roman" w:hAnsi="Times New Roman" w:cs="Times New Roman"/>
+          <w:bCs/>
+          <w:smallCaps/>
+          <w:sz w:val="22"/>
+          <w:szCs w:val="20"/>
+          <w:lang w:val="es-EC" w:eastAsia="es-ES"/>
+        </w:rPr>
+        <w:t xml:space="preserve">Eduardo </w:t>
+      </w:r>
+      <w:proofErr w:type="spellStart"/>
+      <w:r>
+        <w:rPr>
+          <w:rFonts w:ascii="Times New Roman" w:eastAsia="Times New Roman" w:hAnsi="Times New Roman" w:cs="Times New Roman"/>
+          <w:bCs/>
+          <w:smallCaps/>
+          <w:sz w:val="22"/>
+          <w:szCs w:val="20"/>
+          <w:lang w:val="es-EC" w:eastAsia="es-ES"/>
+        </w:rPr>
+        <w:t>Tigse</w:t>
+      </w:r>
+      <w:proofErr w:type="spellEnd"/>
+    </w:p>
+    <w:p>
+      <w:pPr>
+        <w:keepNext/>
+        <w:spacing w:after="0" w:line="240" w:lineRule="auto"/>
+        <w:jc w:val="center"/>
+        <w:outlineLvl w:val="1"/>
+        <w:rPr>
+          <w:rFonts w:ascii="Times New Roman" w:eastAsia="Times New Roman" w:hAnsi="Times New Roman" w:cs="Times New Roman"/>
+          <w:bCs/>
+          <w:smallCaps/>
+          <w:sz w:val="22"/>
+          <w:szCs w:val="20"/>
+          <w:lang w:val="es-EC" w:eastAsia="es-ES"/>
+        </w:rPr>
+      </w:pPr>
+      <w:r>
+        <w:rPr>
+          <w:rFonts w:ascii="Times New Roman" w:eastAsia="Times New Roman" w:hAnsi="Times New Roman" w:cs="Times New Roman"/>
+          <w:bCs/>
+          <w:smallCaps/>
+          <w:sz w:val="22"/>
+          <w:szCs w:val="20"/>
+          <w:lang w:val="es-EC" w:eastAsia="es-ES"/>
+        </w:rPr>
+        <w:t xml:space="preserve">Henry </w:t>
+      </w:r>
+      <w:proofErr w:type="spellStart"/>
+      <w:r>
+        <w:rPr>
+          <w:rFonts w:ascii="Times New Roman" w:eastAsia="Times New Roman" w:hAnsi="Times New Roman" w:cs="Times New Roman"/>
+          <w:bCs/>
+          <w:smallCaps/>
+          <w:sz w:val="22"/>
+          <w:szCs w:val="20"/>
+          <w:lang w:val="es-EC" w:eastAsia="es-ES"/>
+        </w:rPr>
+        <w:t>Maticurena</w:t>
+      </w:r>
+      <w:proofErr w:type="spellEnd"/>
+    </w:p>
+    <w:p>
+      <w:pPr>
+        <w:keepNext/>
+        <w:spacing w:after="0" w:line="240" w:lineRule="auto"/>
+        <w:jc w:val="center"/>
+        <w:outlineLvl w:val="1"/>
+        <w:rPr>
+          <w:rFonts w:ascii="Times New Roman" w:eastAsia="Times New Roman" w:hAnsi="Times New Roman" w:cs="Times New Roman"/>
+          <w:bCs/>
+          <w:smallCaps/>
+          <w:sz w:val="22"/>
+          <w:szCs w:val="20"/>
+          <w:lang w:val="es-EC" w:eastAsia="es-ES"/>
+        </w:rPr>
+      </w:pPr>
+      <w:r>
+        <w:rPr>
+          <w:rFonts w:ascii="Times New Roman" w:eastAsia="Times New Roman" w:hAnsi="Times New Roman" w:cs="Times New Roman"/>
+          <w:bCs/>
+          <w:smallCaps/>
+          <w:sz w:val="22"/>
+          <w:szCs w:val="20"/>
+          <w:lang w:val="es-EC" w:eastAsia="es-ES"/>
+        </w:rPr>
+        <w:t xml:space="preserve">Karen </w:t>
+      </w:r>
+      <w:proofErr w:type="spellStart"/>
+      <w:r>
+        <w:rPr>
+          <w:rFonts w:ascii="Times New Roman" w:eastAsia="Times New Roman" w:hAnsi="Times New Roman" w:cs="Times New Roman"/>
+          <w:bCs/>
+          <w:smallCaps/>
+          <w:sz w:val="22"/>
+          <w:szCs w:val="20"/>
+          <w:lang w:val="es-EC" w:eastAsia="es-ES"/>
+        </w:rPr>
+        <w:t>Bermudez</w:t>
+      </w:r>
+      <w:proofErr w:type="spellEnd"/>
+    </w:p>
+    <w:p>
+      <w:pPr>
         <w:pStyle w:val="Ttulo1"/>
       </w:pPr>
       <w:r>
         <w:t xml:space="preserve">Objetivos: </w:t>
       </w:r>
+      <w:bookmarkStart w:id="0" w:name="_GoBack"/>
+      <w:bookmarkEnd w:id="0"/>
     </w:p>
     <w:p>
       <w:pPr>
@@ -271,7 +493,15 @@
         </w:numPr>
       </w:pPr>
       <w:r>
-        <w:t>Por cada principio violado, muestre el código que lo incumple y luego muestre y explique como solucionó el problema con su código.</w:t>
+        <w:t xml:space="preserve">Por cada principio violado, muestre el código que lo incumple y luego muestre y explique </w:t>
+      </w:r>
+      <w:proofErr w:type="spellStart"/>
+      <w:r>
+        <w:t>como</w:t>
+      </w:r>
+      <w:proofErr w:type="spellEnd"/>
+      <w:r>
+        <w:t xml:space="preserve"> solucionó el problema con su código.</w:t>
       </w:r>
     </w:p>
     <w:p>
@@ -309,7 +539,6 @@
     <w:p/>
     <w:p>
       <w:r>
-        <w:lastRenderedPageBreak/>
         <w:t>Código violado: OPEN-CLOSED PRINCIPLE</w:t>
       </w:r>
     </w:p>
@@ -597,7 +826,31 @@
     </w:p>
     <w:p>
       <w:r>
-        <w:t>Para corregir este principio lo que se debe hacer es crear una interface que tendrá el método usar, y que las otras dos clases LecheDescremada y LecheLactosa la implementen.</w:t>
+        <w:t xml:space="preserve">Para corregir este principio lo que se debe hacer es crear una </w:t>
+      </w:r>
+      <w:proofErr w:type="gramStart"/>
+      <w:r>
+        <w:t>interface</w:t>
+      </w:r>
+      <w:proofErr w:type="gramEnd"/>
+      <w:r>
+        <w:t xml:space="preserve"> que tendrá el método usar, y que las otras dos clases </w:t>
+      </w:r>
+      <w:proofErr w:type="spellStart"/>
+      <w:r>
+        <w:t>LecheDescremada</w:t>
+      </w:r>
+      <w:proofErr w:type="spellEnd"/>
+      <w:r>
+        <w:t xml:space="preserve"> y </w:t>
+      </w:r>
+      <w:proofErr w:type="spellStart"/>
+      <w:r>
+        <w:t>LecheLactosa</w:t>
+      </w:r>
+      <w:proofErr w:type="spellEnd"/>
+      <w:r>
+        <w:t xml:space="preserve"> la implementen.</w:t>
       </w:r>
     </w:p>
     <w:p/>
@@ -633,6 +886,7 @@
           <w:noProof/>
           <w:lang w:val="es-ES" w:eastAsia="es-ES"/>
         </w:rPr>
+        <w:lastRenderedPageBreak/>
         <w:drawing>
           <wp:inline distT="0" distB="0" distL="0" distR="0" wp14:anchorId="02F9F35C" wp14:editId="66A713B3">
             <wp:extent cx="3476625" cy="2659538"/>
@@ -694,7 +948,6 @@
         <w:rPr>
           <w:lang w:val="es-ES"/>
         </w:rPr>
-        <w:lastRenderedPageBreak/>
         <w:t xml:space="preserve">Código corregido: </w:t>
       </w:r>
     </w:p>
@@ -771,13 +1024,1036 @@
         <w:rPr>
           <w:lang w:val="es-ES"/>
         </w:rPr>
-        <w:t>Para corregir este principio lo que se debe hacer es tomar como argumento la interfaz de la corrección anterior y trabajar con eso, como ambas clases de Leche utilizan el método .usar() no se necesita crear dos métodos por separado.</w:t>
-      </w:r>
-      <w:bookmarkStart w:id="0" w:name="_GoBack"/>
-      <w:bookmarkEnd w:id="0"/>
+        <w:t xml:space="preserve">Para corregir este principio lo que se debe hacer es tomar como argumento la interfaz de la corrección anterior y trabajar con eso, como ambas clases de Leche utilizan el </w:t>
+      </w:r>
+      <w:proofErr w:type="gramStart"/>
+      <w:r>
+        <w:rPr>
+          <w:lang w:val="es-ES"/>
+        </w:rPr>
+        <w:t>método .usar</w:t>
+      </w:r>
+      <w:proofErr w:type="gramEnd"/>
+      <w:r>
+        <w:rPr>
+          <w:lang w:val="es-ES"/>
+        </w:rPr>
+        <w:t>() no se necesita crear dos métodos por separado.</w:t>
+      </w:r>
+    </w:p>
+    <w:p>
+      <w:pPr>
+        <w:rPr>
+          <w:lang w:val="es-ES"/>
+        </w:rPr>
+      </w:pPr>
+    </w:p>
+    <w:p>
+      <w:pPr>
+        <w:rPr>
+          <w:lang w:val="es-ES"/>
+        </w:rPr>
+      </w:pPr>
+      <w:r>
+        <w:rPr>
+          <w:noProof/>
+        </w:rPr>
+        <w:drawing>
+          <wp:anchor distT="0" distB="0" distL="114300" distR="114300" simplePos="0" relativeHeight="251658240" behindDoc="1" locked="0" layoutInCell="1" allowOverlap="1" wp14:anchorId="7A0BADD6">
+            <wp:simplePos x="0" y="0"/>
+            <wp:positionH relativeFrom="column">
+              <wp:posOffset>0</wp:posOffset>
+            </wp:positionH>
+            <wp:positionV relativeFrom="paragraph">
+              <wp:posOffset>236855</wp:posOffset>
+            </wp:positionV>
+            <wp:extent cx="4962525" cy="2600325"/>
+            <wp:effectExtent l="0" t="0" r="9525" b="9525"/>
+            <wp:wrapNone/>
+            <wp:docPr id="8" name="Imagen 8"/>
+            <wp:cNvGraphicFramePr>
+              <a:graphicFrameLocks xmlns:a="http://schemas.openxmlformats.org/drawingml/2006/main" noChangeAspect="1"/>
+            </wp:cNvGraphicFramePr>
+            <a:graphic xmlns:a="http://schemas.openxmlformats.org/drawingml/2006/main">
+              <a:graphicData uri="http://schemas.openxmlformats.org/drawingml/2006/picture">
+                <pic:pic xmlns:pic="http://schemas.openxmlformats.org/drawingml/2006/picture">
+                  <pic:nvPicPr>
+                    <pic:cNvPr id="1" name=""/>
+                    <pic:cNvPicPr/>
+                  </pic:nvPicPr>
+                  <pic:blipFill rotWithShape="1">
+                    <a:blip r:embed="rId14">
+                      <a:extLst>
+                        <a:ext uri="{28A0092B-C50C-407E-A947-70E740481C1C}">
+                          <a14:useLocalDpi xmlns:a14="http://schemas.microsoft.com/office/drawing/2010/main" val="0"/>
+                        </a:ext>
+                      </a:extLst>
+                    </a:blip>
+                    <a:srcRect l="21438" t="36946" r="33193" b="20197"/>
+                    <a:stretch/>
+                  </pic:blipFill>
+                  <pic:spPr bwMode="auto">
+                    <a:xfrm>
+                      <a:off x="0" y="0"/>
+                      <a:ext cx="4962525" cy="2600325"/>
+                    </a:xfrm>
+                    <a:prstGeom prst="rect">
+                      <a:avLst/>
+                    </a:prstGeom>
+                    <a:ln>
+                      <a:noFill/>
+                    </a:ln>
+                    <a:extLst>
+                      <a:ext uri="{53640926-AAD7-44D8-BBD7-CCE9431645EC}">
+                        <a14:shadowObscured xmlns:a14="http://schemas.microsoft.com/office/drawing/2010/main"/>
+                      </a:ext>
+                    </a:extLst>
+                  </pic:spPr>
+                </pic:pic>
+              </a:graphicData>
+            </a:graphic>
+            <wp14:sizeRelH relativeFrom="page">
+              <wp14:pctWidth>0</wp14:pctWidth>
+            </wp14:sizeRelH>
+            <wp14:sizeRelV relativeFrom="page">
+              <wp14:pctHeight>0</wp14:pctHeight>
+            </wp14:sizeRelV>
+          </wp:anchor>
+        </w:drawing>
+      </w:r>
+      <w:proofErr w:type="spellStart"/>
+      <w:r>
+        <w:rPr>
+          <w:lang w:val="es-ES"/>
+        </w:rPr>
+        <w:t>Codigo</w:t>
+      </w:r>
+      <w:proofErr w:type="spellEnd"/>
+      <w:r>
+        <w:rPr>
+          <w:lang w:val="es-ES"/>
+        </w:rPr>
+        <w:t xml:space="preserve"> violado: SRP y OCP</w:t>
+      </w:r>
+    </w:p>
+    <w:p>
+      <w:pPr>
+        <w:rPr>
+          <w:lang w:val="es-ES"/>
+        </w:rPr>
+      </w:pPr>
+    </w:p>
+    <w:p>
+      <w:pPr>
+        <w:rPr>
+          <w:lang w:val="es-ES"/>
+        </w:rPr>
+      </w:pPr>
+    </w:p>
+    <w:p>
+      <w:pPr>
+        <w:rPr>
+          <w:lang w:val="es-ES"/>
+        </w:rPr>
+      </w:pPr>
+    </w:p>
+    <w:p>
+      <w:pPr>
+        <w:rPr>
+          <w:lang w:val="es-ES"/>
+        </w:rPr>
+      </w:pPr>
+    </w:p>
+    <w:p>
+      <w:pPr>
+        <w:rPr>
+          <w:lang w:val="es-ES"/>
+        </w:rPr>
+      </w:pPr>
+    </w:p>
+    <w:p>
+      <w:pPr>
+        <w:rPr>
+          <w:lang w:val="es-ES"/>
+        </w:rPr>
+      </w:pPr>
+    </w:p>
+    <w:p>
+      <w:pPr>
+        <w:rPr>
+          <w:lang w:val="es-ES"/>
+        </w:rPr>
+      </w:pPr>
+    </w:p>
+    <w:p>
+      <w:pPr>
+        <w:rPr>
+          <w:lang w:val="es-ES"/>
+        </w:rPr>
+      </w:pPr>
+    </w:p>
+    <w:p>
+      <w:pPr>
+        <w:rPr>
+          <w:lang w:val="es-ES"/>
+        </w:rPr>
+      </w:pPr>
+    </w:p>
+    <w:p>
+      <w:pPr>
+        <w:rPr>
+          <w:lang w:val="es-ES"/>
+        </w:rPr>
+      </w:pPr>
+    </w:p>
+    <w:p>
+      <w:pPr>
+        <w:rPr>
+          <w:lang w:val="es-ES"/>
+        </w:rPr>
+      </w:pPr>
+      <w:r>
+        <w:rPr>
+          <w:noProof/>
+        </w:rPr>
+        <w:drawing>
+          <wp:anchor distT="0" distB="0" distL="114300" distR="114300" simplePos="0" relativeHeight="251659264" behindDoc="1" locked="0" layoutInCell="1" allowOverlap="1" wp14:anchorId="5CB1CC69">
+            <wp:simplePos x="0" y="0"/>
+            <wp:positionH relativeFrom="column">
+              <wp:posOffset>0</wp:posOffset>
+            </wp:positionH>
+            <wp:positionV relativeFrom="paragraph">
+              <wp:posOffset>210820</wp:posOffset>
+            </wp:positionV>
+            <wp:extent cx="5110480" cy="2600325"/>
+            <wp:effectExtent l="0" t="0" r="0" b="9525"/>
+            <wp:wrapNone/>
+            <wp:docPr id="9" name="Imagen 9"/>
+            <wp:cNvGraphicFramePr>
+              <a:graphicFrameLocks xmlns:a="http://schemas.openxmlformats.org/drawingml/2006/main" noChangeAspect="1"/>
+            </wp:cNvGraphicFramePr>
+            <a:graphic xmlns:a="http://schemas.openxmlformats.org/drawingml/2006/main">
+              <a:graphicData uri="http://schemas.openxmlformats.org/drawingml/2006/picture">
+                <pic:pic xmlns:pic="http://schemas.openxmlformats.org/drawingml/2006/picture">
+                  <pic:nvPicPr>
+                    <pic:cNvPr id="1" name=""/>
+                    <pic:cNvPicPr/>
+                  </pic:nvPicPr>
+                  <pic:blipFill rotWithShape="1">
+                    <a:blip r:embed="rId15">
+                      <a:extLst>
+                        <a:ext uri="{28A0092B-C50C-407E-A947-70E740481C1C}">
+                          <a14:useLocalDpi xmlns:a14="http://schemas.microsoft.com/office/drawing/2010/main" val="0"/>
+                        </a:ext>
+                      </a:extLst>
+                    </a:blip>
+                    <a:srcRect l="21937" t="40492" r="33525" b="19311"/>
+                    <a:stretch/>
+                  </pic:blipFill>
+                  <pic:spPr bwMode="auto">
+                    <a:xfrm>
+                      <a:off x="0" y="0"/>
+                      <a:ext cx="5119719" cy="2605026"/>
+                    </a:xfrm>
+                    <a:prstGeom prst="rect">
+                      <a:avLst/>
+                    </a:prstGeom>
+                    <a:ln>
+                      <a:noFill/>
+                    </a:ln>
+                    <a:extLst>
+                      <a:ext uri="{53640926-AAD7-44D8-BBD7-CCE9431645EC}">
+                        <a14:shadowObscured xmlns:a14="http://schemas.microsoft.com/office/drawing/2010/main"/>
+                      </a:ext>
+                    </a:extLst>
+                  </pic:spPr>
+                </pic:pic>
+              </a:graphicData>
+            </a:graphic>
+            <wp14:sizeRelH relativeFrom="page">
+              <wp14:pctWidth>0</wp14:pctWidth>
+            </wp14:sizeRelH>
+            <wp14:sizeRelV relativeFrom="page">
+              <wp14:pctHeight>0</wp14:pctHeight>
+            </wp14:sizeRelV>
+          </wp:anchor>
+        </w:drawing>
+      </w:r>
+    </w:p>
+    <w:p>
+      <w:pPr>
+        <w:rPr>
+          <w:lang w:val="es-ES"/>
+        </w:rPr>
+      </w:pPr>
+    </w:p>
+    <w:p>
+      <w:pPr>
+        <w:rPr>
+          <w:lang w:val="es-ES"/>
+        </w:rPr>
+      </w:pPr>
+    </w:p>
+    <w:p>
+      <w:pPr>
+        <w:rPr>
+          <w:lang w:val="es-ES"/>
+        </w:rPr>
+      </w:pPr>
+    </w:p>
+    <w:p>
+      <w:pPr>
+        <w:tabs>
+          <w:tab w:val="left" w:pos="1140"/>
+        </w:tabs>
+        <w:rPr>
+          <w:lang w:val="es-ES"/>
+        </w:rPr>
+      </w:pPr>
+      <w:r>
+        <w:rPr>
+          <w:lang w:val="es-ES"/>
+        </w:rPr>
+        <w:tab/>
+      </w:r>
+    </w:p>
+    <w:p>
+      <w:pPr>
+        <w:tabs>
+          <w:tab w:val="left" w:pos="1140"/>
+        </w:tabs>
+        <w:rPr>
+          <w:lang w:val="es-ES"/>
+        </w:rPr>
+      </w:pPr>
+    </w:p>
+    <w:p>
+      <w:pPr>
+        <w:tabs>
+          <w:tab w:val="left" w:pos="1140"/>
+        </w:tabs>
+        <w:rPr>
+          <w:lang w:val="es-ES"/>
+        </w:rPr>
+      </w:pPr>
+    </w:p>
+    <w:p>
+      <w:pPr>
+        <w:tabs>
+          <w:tab w:val="left" w:pos="1140"/>
+        </w:tabs>
+        <w:rPr>
+          <w:lang w:val="es-ES"/>
+        </w:rPr>
+      </w:pPr>
+    </w:p>
+    <w:p>
+      <w:pPr>
+        <w:tabs>
+          <w:tab w:val="left" w:pos="1140"/>
+        </w:tabs>
+        <w:rPr>
+          <w:lang w:val="es-ES"/>
+        </w:rPr>
+      </w:pPr>
+    </w:p>
+    <w:p>
+      <w:pPr>
+        <w:tabs>
+          <w:tab w:val="left" w:pos="1140"/>
+        </w:tabs>
+        <w:rPr>
+          <w:lang w:val="es-ES"/>
+        </w:rPr>
+      </w:pPr>
+    </w:p>
+    <w:p>
+      <w:pPr>
+        <w:tabs>
+          <w:tab w:val="left" w:pos="1140"/>
+        </w:tabs>
+        <w:rPr>
+          <w:lang w:val="es-ES"/>
+        </w:rPr>
+      </w:pPr>
+    </w:p>
+    <w:p>
+      <w:pPr>
+        <w:tabs>
+          <w:tab w:val="left" w:pos="1140"/>
+        </w:tabs>
+        <w:rPr>
+          <w:lang w:val="es-ES"/>
+        </w:rPr>
+      </w:pPr>
+      <w:r>
+        <w:rPr>
+          <w:lang w:val="es-ES"/>
+        </w:rPr>
+        <w:t>Código corregido:</w:t>
+      </w:r>
+    </w:p>
+    <w:p>
+      <w:pPr>
+        <w:tabs>
+          <w:tab w:val="left" w:pos="1140"/>
+        </w:tabs>
+        <w:rPr>
+          <w:lang w:val="es-ES"/>
+        </w:rPr>
+      </w:pPr>
+      <w:r>
+        <w:rPr>
+          <w:noProof/>
+        </w:rPr>
+        <w:drawing>
+          <wp:inline distT="0" distB="0" distL="0" distR="0" wp14:anchorId="225580FA" wp14:editId="4541CE90">
+            <wp:extent cx="4728702" cy="2714625"/>
+            <wp:effectExtent l="0" t="0" r="0" b="0"/>
+            <wp:docPr id="10" name="Imagen 10"/>
+            <wp:cNvGraphicFramePr>
+              <a:graphicFrameLocks xmlns:a="http://schemas.openxmlformats.org/drawingml/2006/main" noChangeAspect="1"/>
+            </wp:cNvGraphicFramePr>
+            <a:graphic xmlns:a="http://schemas.openxmlformats.org/drawingml/2006/main">
+              <a:graphicData uri="http://schemas.openxmlformats.org/drawingml/2006/picture">
+                <pic:pic xmlns:pic="http://schemas.openxmlformats.org/drawingml/2006/picture">
+                  <pic:nvPicPr>
+                    <pic:cNvPr id="1" name=""/>
+                    <pic:cNvPicPr/>
+                  </pic:nvPicPr>
+                  <pic:blipFill rotWithShape="1">
+                    <a:blip r:embed="rId16"/>
+                    <a:srcRect l="21106" t="28374" r="34024" b="25813"/>
+                    <a:stretch/>
+                  </pic:blipFill>
+                  <pic:spPr bwMode="auto">
+                    <a:xfrm>
+                      <a:off x="0" y="0"/>
+                      <a:ext cx="4763052" cy="2734344"/>
+                    </a:xfrm>
+                    <a:prstGeom prst="rect">
+                      <a:avLst/>
+                    </a:prstGeom>
+                    <a:ln>
+                      <a:noFill/>
+                    </a:ln>
+                    <a:extLst>
+                      <a:ext uri="{53640926-AAD7-44D8-BBD7-CCE9431645EC}">
+                        <a14:shadowObscured xmlns:a14="http://schemas.microsoft.com/office/drawing/2010/main"/>
+                      </a:ext>
+                    </a:extLst>
+                  </pic:spPr>
+                </pic:pic>
+              </a:graphicData>
+            </a:graphic>
+          </wp:inline>
+        </w:drawing>
+      </w:r>
+    </w:p>
+    <w:p>
+      <w:pPr>
+        <w:tabs>
+          <w:tab w:val="left" w:pos="1140"/>
+        </w:tabs>
+        <w:rPr>
+          <w:lang w:val="es-ES"/>
+        </w:rPr>
+      </w:pPr>
+    </w:p>
+    <w:p>
+      <w:pPr>
+        <w:tabs>
+          <w:tab w:val="left" w:pos="1140"/>
+        </w:tabs>
+        <w:rPr>
+          <w:lang w:val="es-ES"/>
+        </w:rPr>
+      </w:pPr>
+      <w:r>
+        <w:rPr>
+          <w:noProof/>
+        </w:rPr>
+        <w:drawing>
+          <wp:inline distT="0" distB="0" distL="0" distR="0" wp14:anchorId="0E14BF21" wp14:editId="78591EC9">
+            <wp:extent cx="4728210" cy="1333500"/>
+            <wp:effectExtent l="0" t="0" r="0" b="0"/>
+            <wp:docPr id="11" name="Imagen 11"/>
+            <wp:cNvGraphicFramePr>
+              <a:graphicFrameLocks xmlns:a="http://schemas.openxmlformats.org/drawingml/2006/main" noChangeAspect="1"/>
+            </wp:cNvGraphicFramePr>
+            <a:graphic xmlns:a="http://schemas.openxmlformats.org/drawingml/2006/main">
+              <a:graphicData uri="http://schemas.openxmlformats.org/drawingml/2006/picture">
+                <pic:pic xmlns:pic="http://schemas.openxmlformats.org/drawingml/2006/picture">
+                  <pic:nvPicPr>
+                    <pic:cNvPr id="1" name=""/>
+                    <pic:cNvPicPr/>
+                  </pic:nvPicPr>
+                  <pic:blipFill rotWithShape="1">
+                    <a:blip r:embed="rId17"/>
+                    <a:srcRect l="21106" t="46109" r="31032" b="37044"/>
+                    <a:stretch/>
+                  </pic:blipFill>
+                  <pic:spPr bwMode="auto">
+                    <a:xfrm>
+                      <a:off x="0" y="0"/>
+                      <a:ext cx="4728210" cy="1333500"/>
+                    </a:xfrm>
+                    <a:prstGeom prst="rect">
+                      <a:avLst/>
+                    </a:prstGeom>
+                    <a:ln>
+                      <a:noFill/>
+                    </a:ln>
+                    <a:extLst>
+                      <a:ext uri="{53640926-AAD7-44D8-BBD7-CCE9431645EC}">
+                        <a14:shadowObscured xmlns:a14="http://schemas.microsoft.com/office/drawing/2010/main"/>
+                      </a:ext>
+                    </a:extLst>
+                  </pic:spPr>
+                </pic:pic>
+              </a:graphicData>
+            </a:graphic>
+          </wp:inline>
+        </w:drawing>
+      </w:r>
+    </w:p>
+    <w:p>
+      <w:pPr>
+        <w:tabs>
+          <w:tab w:val="left" w:pos="1140"/>
+        </w:tabs>
+        <w:rPr>
+          <w:lang w:val="es-ES"/>
+        </w:rPr>
+      </w:pPr>
+    </w:p>
+    <w:p>
+      <w:pPr>
+        <w:tabs>
+          <w:tab w:val="left" w:pos="1140"/>
+        </w:tabs>
+        <w:rPr>
+          <w:lang w:val="es-ES"/>
+        </w:rPr>
+      </w:pPr>
+      <w:r>
+        <w:rPr>
+          <w:noProof/>
+        </w:rPr>
+        <w:lastRenderedPageBreak/>
+        <w:drawing>
+          <wp:inline distT="0" distB="0" distL="0" distR="0" wp14:anchorId="2E0C1957" wp14:editId="5C15745E">
+            <wp:extent cx="4728210" cy="1428750"/>
+            <wp:effectExtent l="0" t="0" r="0" b="0"/>
+            <wp:docPr id="12" name="Imagen 12"/>
+            <wp:cNvGraphicFramePr>
+              <a:graphicFrameLocks xmlns:a="http://schemas.openxmlformats.org/drawingml/2006/main" noChangeAspect="1"/>
+            </wp:cNvGraphicFramePr>
+            <a:graphic xmlns:a="http://schemas.openxmlformats.org/drawingml/2006/main">
+              <a:graphicData uri="http://schemas.openxmlformats.org/drawingml/2006/picture">
+                <pic:pic xmlns:pic="http://schemas.openxmlformats.org/drawingml/2006/picture">
+                  <pic:nvPicPr>
+                    <pic:cNvPr id="1" name=""/>
+                    <pic:cNvPicPr/>
+                  </pic:nvPicPr>
+                  <pic:blipFill rotWithShape="1">
+                    <a:blip r:embed="rId18"/>
+                    <a:srcRect l="21604" t="46700" r="31199" b="37930"/>
+                    <a:stretch/>
+                  </pic:blipFill>
+                  <pic:spPr bwMode="auto">
+                    <a:xfrm>
+                      <a:off x="0" y="0"/>
+                      <a:ext cx="4735385" cy="1430918"/>
+                    </a:xfrm>
+                    <a:prstGeom prst="rect">
+                      <a:avLst/>
+                    </a:prstGeom>
+                    <a:ln>
+                      <a:noFill/>
+                    </a:ln>
+                    <a:extLst>
+                      <a:ext uri="{53640926-AAD7-44D8-BBD7-CCE9431645EC}">
+                        <a14:shadowObscured xmlns:a14="http://schemas.microsoft.com/office/drawing/2010/main"/>
+                      </a:ext>
+                    </a:extLst>
+                  </pic:spPr>
+                </pic:pic>
+              </a:graphicData>
+            </a:graphic>
+          </wp:inline>
+        </w:drawing>
+      </w:r>
+    </w:p>
+    <w:p>
+      <w:pPr>
+        <w:tabs>
+          <w:tab w:val="left" w:pos="1140"/>
+        </w:tabs>
+        <w:rPr>
+          <w:lang w:val="es-ES"/>
+        </w:rPr>
+      </w:pPr>
+    </w:p>
+    <w:p>
+      <w:pPr>
+        <w:tabs>
+          <w:tab w:val="left" w:pos="1140"/>
+        </w:tabs>
+        <w:rPr>
+          <w:lang w:val="es-ES"/>
+        </w:rPr>
+      </w:pPr>
+      <w:r>
+        <w:rPr>
+          <w:lang w:val="es-ES"/>
+        </w:rPr>
+        <w:t xml:space="preserve">Se está obteniendo una violación a SRP y OCP, debido a que las clases pastel y helado no tenía una función específica que cumplir por lo que ambas tenían código repetidos, esto conllevo a crear una clase padre llamada Postre que implemente el método y lo realice, debió a que es el mismo método para ambas, a la vez integra todos los atributos que tenían tanto la clase helado y pastel, ahora </w:t>
+      </w:r>
+      <w:proofErr w:type="spellStart"/>
+      <w:r>
+        <w:rPr>
+          <w:lang w:val="es-ES"/>
+        </w:rPr>
+        <w:t>pastelN</w:t>
+      </w:r>
+      <w:proofErr w:type="spellEnd"/>
+      <w:r>
+        <w:rPr>
+          <w:lang w:val="es-ES"/>
+        </w:rPr>
+        <w:t xml:space="preserve"> y </w:t>
+      </w:r>
+      <w:proofErr w:type="spellStart"/>
+      <w:r>
+        <w:rPr>
+          <w:lang w:val="es-ES"/>
+        </w:rPr>
+        <w:t>HeladoN</w:t>
+      </w:r>
+      <w:proofErr w:type="spellEnd"/>
+      <w:r>
+        <w:rPr>
+          <w:lang w:val="es-ES"/>
+        </w:rPr>
+        <w:t xml:space="preserve"> extienden de Postre.</w:t>
+      </w:r>
+    </w:p>
+    <w:p>
+      <w:pPr>
+        <w:tabs>
+          <w:tab w:val="left" w:pos="1140"/>
+        </w:tabs>
+        <w:rPr>
+          <w:lang w:val="es-ES"/>
+        </w:rPr>
+      </w:pPr>
+    </w:p>
+    <w:p>
+      <w:pPr>
+        <w:tabs>
+          <w:tab w:val="left" w:pos="1140"/>
+        </w:tabs>
+        <w:rPr>
+          <w:lang w:val="es-ES"/>
+        </w:rPr>
+      </w:pPr>
+    </w:p>
+    <w:p>
+      <w:pPr>
+        <w:tabs>
+          <w:tab w:val="left" w:pos="1140"/>
+        </w:tabs>
+        <w:rPr>
+          <w:lang w:val="es-ES"/>
+        </w:rPr>
+      </w:pPr>
+    </w:p>
+    <w:p>
+      <w:pPr>
+        <w:tabs>
+          <w:tab w:val="left" w:pos="1140"/>
+        </w:tabs>
+        <w:rPr>
+          <w:lang w:val="es-ES"/>
+        </w:rPr>
+      </w:pPr>
+    </w:p>
+    <w:p>
+      <w:pPr>
+        <w:tabs>
+          <w:tab w:val="left" w:pos="1140"/>
+        </w:tabs>
+        <w:rPr>
+          <w:lang w:val="es-ES"/>
+        </w:rPr>
+      </w:pPr>
+      <w:proofErr w:type="spellStart"/>
+      <w:r>
+        <w:rPr>
+          <w:lang w:val="es-ES"/>
+        </w:rPr>
+        <w:t>Codigo</w:t>
+      </w:r>
+      <w:proofErr w:type="spellEnd"/>
+      <w:r>
+        <w:rPr>
+          <w:lang w:val="es-ES"/>
+        </w:rPr>
+        <w:t xml:space="preserve"> violado: SRP y DIP</w:t>
+      </w:r>
+    </w:p>
+    <w:p>
+      <w:pPr>
+        <w:tabs>
+          <w:tab w:val="left" w:pos="1140"/>
+        </w:tabs>
+        <w:rPr>
+          <w:lang w:val="es-ES"/>
+        </w:rPr>
+      </w:pPr>
+      <w:r>
+        <w:rPr>
+          <w:noProof/>
+        </w:rPr>
+        <w:drawing>
+          <wp:inline distT="0" distB="0" distL="0" distR="0" wp14:anchorId="3B844859" wp14:editId="75CAB7D5">
+            <wp:extent cx="4056665" cy="1704975"/>
+            <wp:effectExtent l="0" t="0" r="1270" b="0"/>
+            <wp:docPr id="13" name="Imagen 13"/>
+            <wp:cNvGraphicFramePr>
+              <a:graphicFrameLocks xmlns:a="http://schemas.openxmlformats.org/drawingml/2006/main" noChangeAspect="1"/>
+            </wp:cNvGraphicFramePr>
+            <a:graphic xmlns:a="http://schemas.openxmlformats.org/drawingml/2006/main">
+              <a:graphicData uri="http://schemas.openxmlformats.org/drawingml/2006/picture">
+                <pic:pic xmlns:pic="http://schemas.openxmlformats.org/drawingml/2006/picture">
+                  <pic:nvPicPr>
+                    <pic:cNvPr id="1" name=""/>
+                    <pic:cNvPicPr/>
+                  </pic:nvPicPr>
+                  <pic:blipFill rotWithShape="1">
+                    <a:blip r:embed="rId19"/>
+                    <a:srcRect l="21438" t="46405" r="44161" b="27881"/>
+                    <a:stretch/>
+                  </pic:blipFill>
+                  <pic:spPr bwMode="auto">
+                    <a:xfrm>
+                      <a:off x="0" y="0"/>
+                      <a:ext cx="4071240" cy="1711101"/>
+                    </a:xfrm>
+                    <a:prstGeom prst="rect">
+                      <a:avLst/>
+                    </a:prstGeom>
+                    <a:ln>
+                      <a:noFill/>
+                    </a:ln>
+                    <a:extLst>
+                      <a:ext uri="{53640926-AAD7-44D8-BBD7-CCE9431645EC}">
+                        <a14:shadowObscured xmlns:a14="http://schemas.microsoft.com/office/drawing/2010/main"/>
+                      </a:ext>
+                    </a:extLst>
+                  </pic:spPr>
+                </pic:pic>
+              </a:graphicData>
+            </a:graphic>
+          </wp:inline>
+        </w:drawing>
+      </w:r>
+    </w:p>
+    <w:p>
+      <w:pPr>
+        <w:tabs>
+          <w:tab w:val="left" w:pos="1140"/>
+        </w:tabs>
+        <w:rPr>
+          <w:lang w:val="es-ES"/>
+        </w:rPr>
+      </w:pPr>
+    </w:p>
+    <w:p>
+      <w:pPr>
+        <w:tabs>
+          <w:tab w:val="left" w:pos="1140"/>
+        </w:tabs>
+        <w:rPr>
+          <w:lang w:val="es-ES"/>
+        </w:rPr>
+      </w:pPr>
+      <w:r>
+        <w:rPr>
+          <w:noProof/>
+        </w:rPr>
+        <w:drawing>
+          <wp:inline distT="0" distB="0" distL="0" distR="0" wp14:anchorId="1D6EAE28" wp14:editId="08633272">
+            <wp:extent cx="4572000" cy="2233246"/>
+            <wp:effectExtent l="0" t="0" r="0" b="0"/>
+            <wp:docPr id="14" name="Imagen 14"/>
+            <wp:cNvGraphicFramePr>
+              <a:graphicFrameLocks xmlns:a="http://schemas.openxmlformats.org/drawingml/2006/main" noChangeAspect="1"/>
+            </wp:cNvGraphicFramePr>
+            <a:graphic xmlns:a="http://schemas.openxmlformats.org/drawingml/2006/main">
+              <a:graphicData uri="http://schemas.openxmlformats.org/drawingml/2006/picture">
+                <pic:pic xmlns:pic="http://schemas.openxmlformats.org/drawingml/2006/picture">
+                  <pic:nvPicPr>
+                    <pic:cNvPr id="1" name=""/>
+                    <pic:cNvPicPr/>
+                  </pic:nvPicPr>
+                  <pic:blipFill rotWithShape="1">
+                    <a:blip r:embed="rId20"/>
+                    <a:srcRect l="21106" t="48768" r="35686" b="13694"/>
+                    <a:stretch/>
+                  </pic:blipFill>
+                  <pic:spPr bwMode="auto">
+                    <a:xfrm>
+                      <a:off x="0" y="0"/>
+                      <a:ext cx="4621528" cy="2257438"/>
+                    </a:xfrm>
+                    <a:prstGeom prst="rect">
+                      <a:avLst/>
+                    </a:prstGeom>
+                    <a:ln>
+                      <a:noFill/>
+                    </a:ln>
+                    <a:extLst>
+                      <a:ext uri="{53640926-AAD7-44D8-BBD7-CCE9431645EC}">
+                        <a14:shadowObscured xmlns:a14="http://schemas.microsoft.com/office/drawing/2010/main"/>
+                      </a:ext>
+                    </a:extLst>
+                  </pic:spPr>
+                </pic:pic>
+              </a:graphicData>
+            </a:graphic>
+          </wp:inline>
+        </w:drawing>
+      </w:r>
+      <w:r>
+        <w:rPr>
+          <w:lang w:val="es-ES"/>
+        </w:rPr>
+        <w:t xml:space="preserve"> </w:t>
+      </w:r>
+    </w:p>
+    <w:p>
+      <w:pPr>
+        <w:tabs>
+          <w:tab w:val="left" w:pos="1140"/>
+        </w:tabs>
+        <w:rPr>
+          <w:lang w:val="es-ES"/>
+        </w:rPr>
+      </w:pPr>
+    </w:p>
+    <w:p>
+      <w:pPr>
+        <w:tabs>
+          <w:tab w:val="left" w:pos="1140"/>
+        </w:tabs>
+        <w:rPr>
+          <w:lang w:val="es-ES"/>
+        </w:rPr>
+      </w:pPr>
+      <w:proofErr w:type="spellStart"/>
+      <w:r>
+        <w:rPr>
+          <w:lang w:val="es-ES"/>
+        </w:rPr>
+        <w:t>Codigo</w:t>
+      </w:r>
+      <w:proofErr w:type="spellEnd"/>
+      <w:r>
+        <w:rPr>
+          <w:lang w:val="es-ES"/>
+        </w:rPr>
+        <w:t xml:space="preserve"> Corregido:</w:t>
+      </w:r>
+    </w:p>
+    <w:p>
+      <w:pPr>
+        <w:tabs>
+          <w:tab w:val="left" w:pos="1140"/>
+        </w:tabs>
+        <w:rPr>
+          <w:lang w:val="es-ES"/>
+        </w:rPr>
+      </w:pPr>
+      <w:r>
+        <w:rPr>
+          <w:noProof/>
+        </w:rPr>
+        <w:lastRenderedPageBreak/>
+        <w:drawing>
+          <wp:inline distT="0" distB="0" distL="0" distR="0" wp14:anchorId="754B22F4" wp14:editId="069BAA7D">
+            <wp:extent cx="3790545" cy="1066800"/>
+            <wp:effectExtent l="0" t="0" r="635" b="0"/>
+            <wp:docPr id="15" name="Imagen 15"/>
+            <wp:cNvGraphicFramePr>
+              <a:graphicFrameLocks xmlns:a="http://schemas.openxmlformats.org/drawingml/2006/main" noChangeAspect="1"/>
+            </wp:cNvGraphicFramePr>
+            <a:graphic xmlns:a="http://schemas.openxmlformats.org/drawingml/2006/main">
+              <a:graphicData uri="http://schemas.openxmlformats.org/drawingml/2006/picture">
+                <pic:pic xmlns:pic="http://schemas.openxmlformats.org/drawingml/2006/picture">
+                  <pic:nvPicPr>
+                    <pic:cNvPr id="1" name=""/>
+                    <pic:cNvPicPr/>
+                  </pic:nvPicPr>
+                  <pic:blipFill rotWithShape="1">
+                    <a:blip r:embed="rId21"/>
+                    <a:srcRect l="21272" t="33990" r="50975" b="52118"/>
+                    <a:stretch/>
+                  </pic:blipFill>
+                  <pic:spPr bwMode="auto">
+                    <a:xfrm>
+                      <a:off x="0" y="0"/>
+                      <a:ext cx="3818055" cy="1074542"/>
+                    </a:xfrm>
+                    <a:prstGeom prst="rect">
+                      <a:avLst/>
+                    </a:prstGeom>
+                    <a:ln>
+                      <a:noFill/>
+                    </a:ln>
+                    <a:extLst>
+                      <a:ext uri="{53640926-AAD7-44D8-BBD7-CCE9431645EC}">
+                        <a14:shadowObscured xmlns:a14="http://schemas.microsoft.com/office/drawing/2010/main"/>
+                      </a:ext>
+                    </a:extLst>
+                  </pic:spPr>
+                </pic:pic>
+              </a:graphicData>
+            </a:graphic>
+          </wp:inline>
+        </w:drawing>
+      </w:r>
+    </w:p>
+    <w:p>
+      <w:pPr>
+        <w:tabs>
+          <w:tab w:val="left" w:pos="1140"/>
+        </w:tabs>
+        <w:rPr>
+          <w:lang w:val="es-ES"/>
+        </w:rPr>
+      </w:pPr>
+    </w:p>
+    <w:p>
+      <w:pPr>
+        <w:tabs>
+          <w:tab w:val="left" w:pos="1140"/>
+        </w:tabs>
+        <w:rPr>
+          <w:lang w:val="es-ES"/>
+        </w:rPr>
+      </w:pPr>
+      <w:r>
+        <w:rPr>
+          <w:noProof/>
+        </w:rPr>
+        <w:drawing>
+          <wp:inline distT="0" distB="0" distL="0" distR="0" wp14:anchorId="65111B59" wp14:editId="6DFD5FC6">
+            <wp:extent cx="5306538" cy="1695450"/>
+            <wp:effectExtent l="0" t="0" r="8890" b="0"/>
+            <wp:docPr id="16" name="Imagen 16"/>
+            <wp:cNvGraphicFramePr>
+              <a:graphicFrameLocks xmlns:a="http://schemas.openxmlformats.org/drawingml/2006/main" noChangeAspect="1"/>
+            </wp:cNvGraphicFramePr>
+            <a:graphic xmlns:a="http://schemas.openxmlformats.org/drawingml/2006/main">
+              <a:graphicData uri="http://schemas.openxmlformats.org/drawingml/2006/picture">
+                <pic:pic xmlns:pic="http://schemas.openxmlformats.org/drawingml/2006/picture">
+                  <pic:nvPicPr>
+                    <pic:cNvPr id="1" name=""/>
+                    <pic:cNvPicPr/>
+                  </pic:nvPicPr>
+                  <pic:blipFill rotWithShape="1">
+                    <a:blip r:embed="rId22"/>
+                    <a:srcRect l="21438" t="42857" r="38511" b="34384"/>
+                    <a:stretch/>
+                  </pic:blipFill>
+                  <pic:spPr bwMode="auto">
+                    <a:xfrm>
+                      <a:off x="0" y="0"/>
+                      <a:ext cx="5317598" cy="1698984"/>
+                    </a:xfrm>
+                    <a:prstGeom prst="rect">
+                      <a:avLst/>
+                    </a:prstGeom>
+                    <a:ln>
+                      <a:noFill/>
+                    </a:ln>
+                    <a:extLst>
+                      <a:ext uri="{53640926-AAD7-44D8-BBD7-CCE9431645EC}">
+                        <a14:shadowObscured xmlns:a14="http://schemas.microsoft.com/office/drawing/2010/main"/>
+                      </a:ext>
+                    </a:extLst>
+                  </pic:spPr>
+                </pic:pic>
+              </a:graphicData>
+            </a:graphic>
+          </wp:inline>
+        </w:drawing>
+      </w:r>
+    </w:p>
+    <w:p>
+      <w:pPr>
+        <w:tabs>
+          <w:tab w:val="left" w:pos="1140"/>
+        </w:tabs>
+        <w:rPr>
+          <w:lang w:val="es-ES"/>
+        </w:rPr>
+      </w:pPr>
+    </w:p>
+    <w:p>
+      <w:pPr>
+        <w:tabs>
+          <w:tab w:val="left" w:pos="1140"/>
+        </w:tabs>
+        <w:rPr>
+          <w:lang w:val="es-ES"/>
+        </w:rPr>
+      </w:pPr>
+      <w:r>
+        <w:rPr>
+          <w:lang w:val="es-ES"/>
+        </w:rPr>
+        <w:t xml:space="preserve">Se incumple los principios de SRP, debido a que las clases </w:t>
+      </w:r>
+      <w:proofErr w:type="spellStart"/>
+      <w:r>
+        <w:rPr>
+          <w:lang w:val="es-ES"/>
+        </w:rPr>
+        <w:t>cambioLehe</w:t>
+      </w:r>
+      <w:proofErr w:type="spellEnd"/>
+      <w:r>
+        <w:rPr>
+          <w:lang w:val="es-ES"/>
+        </w:rPr>
+        <w:t xml:space="preserve"> y </w:t>
+      </w:r>
+      <w:proofErr w:type="spellStart"/>
+      <w:r>
+        <w:rPr>
+          <w:lang w:val="es-ES"/>
+        </w:rPr>
+        <w:t>OperacionesAderezo</w:t>
+      </w:r>
+      <w:proofErr w:type="spellEnd"/>
+      <w:r>
+        <w:rPr>
+          <w:lang w:val="es-ES"/>
+        </w:rPr>
+        <w:t xml:space="preserve">, realizan diversos métodos y los cuales se pueden simplificar gracias a la interfaz Leche, la cual tiene el método usar y DIP </w:t>
+      </w:r>
+      <w:r>
+        <w:rPr>
+          <w:lang w:val="es-ES"/>
+        </w:rPr>
+        <w:t>debido a que la abstracción que existe en el momento de usar el método en Operaciones Aderezo de quitar o añadir Aderezo, solo se necesito saber que es un postre para quitar y añadir el aderezo.</w:t>
+      </w:r>
     </w:p>
     <w:sectPr>
-      <w:footerReference w:type="default" r:id="rId14"/>
+      <w:footerReference w:type="default" r:id="rId23"/>
       <w:pgSz w:w="11906" w:h="16838"/>
       <w:pgMar w:top="1440" w:right="1440" w:bottom="1440" w:left="1440" w:header="720" w:footer="720" w:gutter="0"/>
       <w:cols w:space="720"/>
@@ -788,7 +2064,7 @@
 </file>
 
 <file path=word/endnotes.xml><?xml version="1.0" encoding="utf-8"?>
-<w:endnotes xmlns:wpc="http://schemas.microsoft.com/office/word/2010/wordprocessingCanvas" xmlns:mc="http://schemas.openxmlformats.org/markup-compatibility/2006" xmlns:o="urn:schemas-microsoft-com:office:office" xmlns:r="http://schemas.openxmlformats.org/officeDocument/2006/relationships" xmlns:m="http://schemas.openxmlformats.org/officeDocument/2006/math" xmlns:v="urn:schemas-microsoft-com:vml" xmlns:wp14="http://schemas.microsoft.com/office/word/2010/wordprocessingDrawing" xmlns:wp="http://schemas.openxmlformats.org/drawingml/2006/wordprocessingDrawing" xmlns:w10="urn:schemas-microsoft-com:office:word" xmlns:w="http://schemas.openxmlformats.org/wordprocessingml/2006/main" xmlns:w14="http://schemas.microsoft.com/office/word/2010/wordml" xmlns:w15="http://schemas.microsoft.com/office/word/2012/wordml" xmlns:wpg="http://schemas.microsoft.com/office/word/2010/wordprocessingGroup" xmlns:wpi="http://schemas.microsoft.com/office/word/2010/wordprocessingInk" xmlns:wne="http://schemas.microsoft.com/office/word/2006/wordml" xmlns:wps="http://schemas.microsoft.com/office/word/2010/wordprocessingShape" mc:Ignorable="w14 w15 wp14">
+<w:endnotes xmlns:wpc="http://schemas.microsoft.com/office/word/2010/wordprocessingCanvas" xmlns:cx="http://schemas.microsoft.com/office/drawing/2014/chartex" xmlns:cx1="http://schemas.microsoft.com/office/drawing/2015/9/8/chartex" xmlns:cx2="http://schemas.microsoft.com/office/drawing/2015/10/21/chartex" xmlns:cx3="http://schemas.microsoft.com/office/drawing/2016/5/9/chartex" xmlns:cx4="http://schemas.microsoft.com/office/drawing/2016/5/10/chartex" xmlns:cx5="http://schemas.microsoft.com/office/drawing/2016/5/11/chartex" xmlns:cx6="http://schemas.microsoft.com/office/drawing/2016/5/12/chartex" xmlns:cx7="http://schemas.microsoft.com/office/drawing/2016/5/13/chartex" xmlns:cx8="http://schemas.microsoft.com/office/drawing/2016/5/14/chartex" xmlns:mc="http://schemas.openxmlformats.org/markup-compatibility/2006" xmlns:aink="http://schemas.microsoft.com/office/drawing/2016/ink" xmlns:am3d="http://schemas.microsoft.com/office/drawing/2017/model3d" xmlns:o="urn:schemas-microsoft-com:office:office" xmlns:r="http://schemas.openxmlformats.org/officeDocument/2006/relationships" xmlns:m="http://schemas.openxmlformats.org/officeDocument/2006/math" xmlns:v="urn:schemas-microsoft-com:vml" xmlns:wp14="http://schemas.microsoft.com/office/word/2010/wordprocessingDrawing" xmlns:wp="http://schemas.openxmlformats.org/drawingml/2006/wordprocessingDrawing" xmlns:w10="urn:schemas-microsoft-com:office:word" xmlns:w="http://schemas.openxmlformats.org/wordprocessingml/2006/main" xmlns:w14="http://schemas.microsoft.com/office/word/2010/wordml" xmlns:w15="http://schemas.microsoft.com/office/word/2012/wordml" xmlns:w16cid="http://schemas.microsoft.com/office/word/2016/wordml/cid" xmlns:w16se="http://schemas.microsoft.com/office/word/2015/wordml/symex" xmlns:wpg="http://schemas.microsoft.com/office/word/2010/wordprocessingGroup" xmlns:wpi="http://schemas.microsoft.com/office/word/2010/wordprocessingInk" xmlns:wne="http://schemas.microsoft.com/office/word/2006/wordml" xmlns:wps="http://schemas.microsoft.com/office/word/2010/wordprocessingShape" mc:Ignorable="w14 w15 w16se w16cid wp14">
   <w:endnote w:type="separator" w:id="-1">
     <w:p>
       <w:pPr>
@@ -813,7 +2089,7 @@
 </file>
 
 <file path=word/footer1.xml><?xml version="1.0" encoding="utf-8"?>
-<w:ftr xmlns:wpc="http://schemas.microsoft.com/office/word/2010/wordprocessingCanvas" xmlns:mc="http://schemas.openxmlformats.org/markup-compatibility/2006" xmlns:o="urn:schemas-microsoft-com:office:office" xmlns:r="http://schemas.openxmlformats.org/officeDocument/2006/relationships" xmlns:m="http://schemas.openxmlformats.org/officeDocument/2006/math" xmlns:v="urn:schemas-microsoft-com:vml" xmlns:wp14="http://schemas.microsoft.com/office/word/2010/wordprocessingDrawing" xmlns:wp="http://schemas.openxmlformats.org/drawingml/2006/wordprocessingDrawing" xmlns:w10="urn:schemas-microsoft-com:office:word" xmlns:w="http://schemas.openxmlformats.org/wordprocessingml/2006/main" xmlns:w14="http://schemas.microsoft.com/office/word/2010/wordml" xmlns:w15="http://schemas.microsoft.com/office/word/2012/wordml" xmlns:wpg="http://schemas.microsoft.com/office/word/2010/wordprocessingGroup" xmlns:wpi="http://schemas.microsoft.com/office/word/2010/wordprocessingInk" xmlns:wne="http://schemas.microsoft.com/office/word/2006/wordml" xmlns:wps="http://schemas.microsoft.com/office/word/2010/wordprocessingShape" mc:Ignorable="w14 w15 wp14">
+<w:ftr xmlns:wpc="http://schemas.microsoft.com/office/word/2010/wordprocessingCanvas" xmlns:cx="http://schemas.microsoft.com/office/drawing/2014/chartex" xmlns:cx1="http://schemas.microsoft.com/office/drawing/2015/9/8/chartex" xmlns:cx2="http://schemas.microsoft.com/office/drawing/2015/10/21/chartex" xmlns:cx3="http://schemas.microsoft.com/office/drawing/2016/5/9/chartex" xmlns:cx4="http://schemas.microsoft.com/office/drawing/2016/5/10/chartex" xmlns:cx5="http://schemas.microsoft.com/office/drawing/2016/5/11/chartex" xmlns:cx6="http://schemas.microsoft.com/office/drawing/2016/5/12/chartex" xmlns:cx7="http://schemas.microsoft.com/office/drawing/2016/5/13/chartex" xmlns:cx8="http://schemas.microsoft.com/office/drawing/2016/5/14/chartex" xmlns:mc="http://schemas.openxmlformats.org/markup-compatibility/2006" xmlns:aink="http://schemas.microsoft.com/office/drawing/2016/ink" xmlns:am3d="http://schemas.microsoft.com/office/drawing/2017/model3d" xmlns:o="urn:schemas-microsoft-com:office:office" xmlns:r="http://schemas.openxmlformats.org/officeDocument/2006/relationships" xmlns:m="http://schemas.openxmlformats.org/officeDocument/2006/math" xmlns:v="urn:schemas-microsoft-com:vml" xmlns:wp14="http://schemas.microsoft.com/office/word/2010/wordprocessingDrawing" xmlns:wp="http://schemas.openxmlformats.org/drawingml/2006/wordprocessingDrawing" xmlns:w10="urn:schemas-microsoft-com:office:word" xmlns:w="http://schemas.openxmlformats.org/wordprocessingml/2006/main" xmlns:w14="http://schemas.microsoft.com/office/word/2010/wordml" xmlns:w15="http://schemas.microsoft.com/office/word/2012/wordml" xmlns:w16cid="http://schemas.microsoft.com/office/word/2016/wordml/cid" xmlns:w16se="http://schemas.microsoft.com/office/word/2015/wordml/symex" xmlns:wpg="http://schemas.microsoft.com/office/word/2010/wordprocessingGroup" xmlns:wpi="http://schemas.microsoft.com/office/word/2010/wordprocessingInk" xmlns:wne="http://schemas.microsoft.com/office/word/2006/wordml" xmlns:wps="http://schemas.microsoft.com/office/word/2010/wordprocessingShape" mc:Ignorable="w14 w15 w16se w16cid wp14">
   <w:sdt>
     <w:sdtPr>
       <w:id w:val="966018112"/>
@@ -866,7 +2142,7 @@
 </file>
 
 <file path=word/footnotes.xml><?xml version="1.0" encoding="utf-8"?>
-<w:footnotes xmlns:wpc="http://schemas.microsoft.com/office/word/2010/wordprocessingCanvas" xmlns:mc="http://schemas.openxmlformats.org/markup-compatibility/2006" xmlns:o="urn:schemas-microsoft-com:office:office" xmlns:r="http://schemas.openxmlformats.org/officeDocument/2006/relationships" xmlns:m="http://schemas.openxmlformats.org/officeDocument/2006/math" xmlns:v="urn:schemas-microsoft-com:vml" xmlns:wp14="http://schemas.microsoft.com/office/word/2010/wordprocessingDrawing" xmlns:wp="http://schemas.openxmlformats.org/drawingml/2006/wordprocessingDrawing" xmlns:w10="urn:schemas-microsoft-com:office:word" xmlns:w="http://schemas.openxmlformats.org/wordprocessingml/2006/main" xmlns:w14="http://schemas.microsoft.com/office/word/2010/wordml" xmlns:w15="http://schemas.microsoft.com/office/word/2012/wordml" xmlns:wpg="http://schemas.microsoft.com/office/word/2010/wordprocessingGroup" xmlns:wpi="http://schemas.microsoft.com/office/word/2010/wordprocessingInk" xmlns:wne="http://schemas.microsoft.com/office/word/2006/wordml" xmlns:wps="http://schemas.microsoft.com/office/word/2010/wordprocessingShape" mc:Ignorable="w14 w15 wp14">
+<w:footnotes xmlns:wpc="http://schemas.microsoft.com/office/word/2010/wordprocessingCanvas" xmlns:cx="http://schemas.microsoft.com/office/drawing/2014/chartex" xmlns:cx1="http://schemas.microsoft.com/office/drawing/2015/9/8/chartex" xmlns:cx2="http://schemas.microsoft.com/office/drawing/2015/10/21/chartex" xmlns:cx3="http://schemas.microsoft.com/office/drawing/2016/5/9/chartex" xmlns:cx4="http://schemas.microsoft.com/office/drawing/2016/5/10/chartex" xmlns:cx5="http://schemas.microsoft.com/office/drawing/2016/5/11/chartex" xmlns:cx6="http://schemas.microsoft.com/office/drawing/2016/5/12/chartex" xmlns:cx7="http://schemas.microsoft.com/office/drawing/2016/5/13/chartex" xmlns:cx8="http://schemas.microsoft.com/office/drawing/2016/5/14/chartex" xmlns:mc="http://schemas.openxmlformats.org/markup-compatibility/2006" xmlns:aink="http://schemas.microsoft.com/office/drawing/2016/ink" xmlns:am3d="http://schemas.microsoft.com/office/drawing/2017/model3d" xmlns:o="urn:schemas-microsoft-com:office:office" xmlns:r="http://schemas.openxmlformats.org/officeDocument/2006/relationships" xmlns:m="http://schemas.openxmlformats.org/officeDocument/2006/math" xmlns:v="urn:schemas-microsoft-com:vml" xmlns:wp14="http://schemas.microsoft.com/office/word/2010/wordprocessingDrawing" xmlns:wp="http://schemas.openxmlformats.org/drawingml/2006/wordprocessingDrawing" xmlns:w10="urn:schemas-microsoft-com:office:word" xmlns:w="http://schemas.openxmlformats.org/wordprocessingml/2006/main" xmlns:w14="http://schemas.microsoft.com/office/word/2010/wordml" xmlns:w15="http://schemas.microsoft.com/office/word/2012/wordml" xmlns:w16cid="http://schemas.microsoft.com/office/word/2016/wordml/cid" xmlns:w16se="http://schemas.microsoft.com/office/word/2015/wordml/symex" xmlns:wpg="http://schemas.microsoft.com/office/word/2010/wordprocessingGroup" xmlns:wpi="http://schemas.microsoft.com/office/word/2010/wordprocessingInk" xmlns:wne="http://schemas.microsoft.com/office/word/2006/wordml" xmlns:wps="http://schemas.microsoft.com/office/word/2010/wordprocessingShape" mc:Ignorable="w14 w15 w16se w16cid wp14">
   <w:footnote w:type="separator" w:id="-1">
     <w:p>
       <w:pPr>
@@ -891,8 +2167,8 @@
 </file>
 
 <file path=word/numbering.xml><?xml version="1.0" encoding="utf-8"?>
-<w:numbering xmlns:wpc="http://schemas.microsoft.com/office/word/2010/wordprocessingCanvas" xmlns:mc="http://schemas.openxmlformats.org/markup-compatibility/2006" xmlns:o="urn:schemas-microsoft-com:office:office" xmlns:r="http://schemas.openxmlformats.org/officeDocument/2006/relationships" xmlns:m="http://schemas.openxmlformats.org/officeDocument/2006/math" xmlns:v="urn:schemas-microsoft-com:vml" xmlns:wp14="http://schemas.microsoft.com/office/word/2010/wordprocessingDrawing" xmlns:wp="http://schemas.openxmlformats.org/drawingml/2006/wordprocessingDrawing" xmlns:w10="urn:schemas-microsoft-com:office:word" xmlns:w="http://schemas.openxmlformats.org/wordprocessingml/2006/main" xmlns:w14="http://schemas.microsoft.com/office/word/2010/wordml" xmlns:w15="http://schemas.microsoft.com/office/word/2012/wordml" xmlns:wpg="http://schemas.microsoft.com/office/word/2010/wordprocessingGroup" xmlns:wpi="http://schemas.microsoft.com/office/word/2010/wordprocessingInk" xmlns:wne="http://schemas.microsoft.com/office/word/2006/wordml" xmlns:wps="http://schemas.microsoft.com/office/word/2010/wordprocessingShape" mc:Ignorable="w14 w15 wp14">
-  <w:abstractNum w:abstractNumId="0">
+<w:numbering xmlns:wpc="http://schemas.microsoft.com/office/word/2010/wordprocessingCanvas" xmlns:cx="http://schemas.microsoft.com/office/drawing/2014/chartex" xmlns:cx1="http://schemas.microsoft.com/office/drawing/2015/9/8/chartex" xmlns:cx2="http://schemas.microsoft.com/office/drawing/2015/10/21/chartex" xmlns:cx3="http://schemas.microsoft.com/office/drawing/2016/5/9/chartex" xmlns:cx4="http://schemas.microsoft.com/office/drawing/2016/5/10/chartex" xmlns:cx5="http://schemas.microsoft.com/office/drawing/2016/5/11/chartex" xmlns:cx6="http://schemas.microsoft.com/office/drawing/2016/5/12/chartex" xmlns:cx7="http://schemas.microsoft.com/office/drawing/2016/5/13/chartex" xmlns:cx8="http://schemas.microsoft.com/office/drawing/2016/5/14/chartex" xmlns:mc="http://schemas.openxmlformats.org/markup-compatibility/2006" xmlns:aink="http://schemas.microsoft.com/office/drawing/2016/ink" xmlns:am3d="http://schemas.microsoft.com/office/drawing/2017/model3d" xmlns:o="urn:schemas-microsoft-com:office:office" xmlns:r="http://schemas.openxmlformats.org/officeDocument/2006/relationships" xmlns:m="http://schemas.openxmlformats.org/officeDocument/2006/math" xmlns:v="urn:schemas-microsoft-com:vml" xmlns:wp14="http://schemas.microsoft.com/office/word/2010/wordprocessingDrawing" xmlns:wp="http://schemas.openxmlformats.org/drawingml/2006/wordprocessingDrawing" xmlns:w10="urn:schemas-microsoft-com:office:word" xmlns:w="http://schemas.openxmlformats.org/wordprocessingml/2006/main" xmlns:w14="http://schemas.microsoft.com/office/word/2010/wordml" xmlns:w15="http://schemas.microsoft.com/office/word/2012/wordml" xmlns:w16cid="http://schemas.microsoft.com/office/word/2016/wordml/cid" xmlns:w16se="http://schemas.microsoft.com/office/word/2015/wordml/symex" xmlns:wpg="http://schemas.microsoft.com/office/word/2010/wordprocessingGroup" xmlns:wpi="http://schemas.microsoft.com/office/word/2010/wordprocessingInk" xmlns:wne="http://schemas.microsoft.com/office/word/2006/wordml" xmlns:wps="http://schemas.microsoft.com/office/word/2010/wordprocessingShape" mc:Ignorable="w14 w15 w16se w16cid wp14">
+  <w:abstractNum w:abstractNumId="0" w15:restartNumberingAfterBreak="0">
     <w:nsid w:val="218C20B9"/>
     <w:multiLevelType w:val="hybridMultilevel"/>
     <w:tmpl w:val="BB6E0FB6"/>
@@ -1005,7 +2281,7 @@
       </w:rPr>
     </w:lvl>
   </w:abstractNum>
-  <w:abstractNum w:abstractNumId="1">
+  <w:abstractNum w:abstractNumId="1" w15:restartNumberingAfterBreak="0">
     <w:nsid w:val="24AE6E69"/>
     <w:multiLevelType w:val="hybridMultilevel"/>
     <w:tmpl w:val="E87442A4"/>
@@ -1118,7 +2394,7 @@
       </w:rPr>
     </w:lvl>
   </w:abstractNum>
-  <w:abstractNum w:abstractNumId="2">
+  <w:abstractNum w:abstractNumId="2" w15:restartNumberingAfterBreak="0">
     <w:nsid w:val="26000402"/>
     <w:multiLevelType w:val="hybridMultilevel"/>
     <w:tmpl w:val="00DE8D8A"/>
@@ -1231,7 +2507,7 @@
       </w:rPr>
     </w:lvl>
   </w:abstractNum>
-  <w:abstractNum w:abstractNumId="3">
+  <w:abstractNum w:abstractNumId="3" w15:restartNumberingAfterBreak="0">
     <w:nsid w:val="30E1571C"/>
     <w:multiLevelType w:val="hybridMultilevel"/>
     <w:tmpl w:val="1BB08512"/>
@@ -1344,7 +2620,7 @@
       </w:rPr>
     </w:lvl>
   </w:abstractNum>
-  <w:abstractNum w:abstractNumId="4">
+  <w:abstractNum w:abstractNumId="4" w15:restartNumberingAfterBreak="0">
     <w:nsid w:val="33004ABE"/>
     <w:multiLevelType w:val="hybridMultilevel"/>
     <w:tmpl w:val="336041E8"/>
@@ -1457,7 +2733,7 @@
       </w:rPr>
     </w:lvl>
   </w:abstractNum>
-  <w:abstractNum w:abstractNumId="5">
+  <w:abstractNum w:abstractNumId="5" w15:restartNumberingAfterBreak="0">
     <w:nsid w:val="6A9226C0"/>
     <w:multiLevelType w:val="hybridMultilevel"/>
     <w:tmpl w:val="9B5ED1F4"/>
@@ -1570,7 +2846,7 @@
       </w:rPr>
     </w:lvl>
   </w:abstractNum>
-  <w:abstractNum w:abstractNumId="6">
+  <w:abstractNum w:abstractNumId="6" w15:restartNumberingAfterBreak="0">
     <w:nsid w:val="6D186DEB"/>
     <w:multiLevelType w:val="hybridMultilevel"/>
     <w:tmpl w:val="612C6788"/>
@@ -1683,7 +2959,7 @@
       </w:rPr>
     </w:lvl>
   </w:abstractNum>
-  <w:abstractNum w:abstractNumId="7">
+  <w:abstractNum w:abstractNumId="7" w15:restartNumberingAfterBreak="0">
     <w:nsid w:val="72493E13"/>
     <w:multiLevelType w:val="hybridMultilevel"/>
     <w:tmpl w:val="4B6E2664"/>
@@ -1824,7 +3100,7 @@
 </file>
 
 <file path=word/styles.xml><?xml version="1.0" encoding="utf-8"?>
-<w:styles xmlns:mc="http://schemas.openxmlformats.org/markup-compatibility/2006" xmlns:r="http://schemas.openxmlformats.org/officeDocument/2006/relationships" xmlns:w="http://schemas.openxmlformats.org/wordprocessingml/2006/main" xmlns:w14="http://schemas.microsoft.com/office/word/2010/wordml" xmlns:w15="http://schemas.microsoft.com/office/word/2012/wordml" mc:Ignorable="w14 w15">
+<w:styles xmlns:mc="http://schemas.openxmlformats.org/markup-compatibility/2006" xmlns:r="http://schemas.openxmlformats.org/officeDocument/2006/relationships" xmlns:w="http://schemas.openxmlformats.org/wordprocessingml/2006/main" xmlns:w14="http://schemas.microsoft.com/office/word/2010/wordml" xmlns:w15="http://schemas.microsoft.com/office/word/2012/wordml" xmlns:w16cid="http://schemas.microsoft.com/office/word/2016/wordml/cid" xmlns:w16se="http://schemas.microsoft.com/office/word/2015/wordml/symex" mc:Ignorable="w14 w15 w16se w16cid">
   <w:docDefaults>
     <w:rPrDefault>
       <w:rPr>
@@ -1840,7 +3116,7 @@
       </w:pPr>
     </w:pPrDefault>
   </w:docDefaults>
-  <w:latentStyles w:defLockedState="0" w:defUIPriority="99" w:defSemiHidden="0" w:defUnhideWhenUsed="0" w:defQFormat="0" w:count="371">
+  <w:latentStyles w:defLockedState="0" w:defUIPriority="99" w:defSemiHidden="0" w:defUnhideWhenUsed="0" w:defQFormat="0" w:count="375">
     <w:lsdException w:name="Normal" w:uiPriority="0" w:qFormat="1"/>
     <w:lsdException w:name="heading 1" w:uiPriority="9" w:qFormat="1"/>
     <w:lsdException w:name="heading 2" w:semiHidden="1" w:uiPriority="9" w:unhideWhenUsed="1" w:qFormat="1"/>
@@ -1946,7 +3222,6 @@
     <w:lsdException w:name="HTML Sample" w:semiHidden="1" w:unhideWhenUsed="1"/>
     <w:lsdException w:name="HTML Typewriter" w:semiHidden="1" w:unhideWhenUsed="1"/>
     <w:lsdException w:name="HTML Variable" w:semiHidden="1" w:unhideWhenUsed="1"/>
-    <w:lsdException w:name="Normal Table" w:semiHidden="1" w:unhideWhenUsed="1"/>
     <w:lsdException w:name="annotation subject" w:semiHidden="1" w:unhideWhenUsed="1"/>
     <w:lsdException w:name="No List" w:semiHidden="1" w:unhideWhenUsed="1"/>
     <w:lsdException w:name="Outline List 1" w:semiHidden="1" w:unhideWhenUsed="1"/>
@@ -1990,10 +3265,8 @@
     <w:lsdException w:name="Table Elegant" w:semiHidden="1" w:unhideWhenUsed="1"/>
     <w:lsdException w:name="Table Professional" w:semiHidden="1" w:unhideWhenUsed="1"/>
     <w:lsdException w:name="Table Subtle 1" w:semiHidden="1" w:unhideWhenUsed="1"/>
-    <w:lsdException w:name="Table Subtle 2" w:semiHidden="1" w:unhideWhenUsed="1"/>
     <w:lsdException w:name="Table Web 1" w:semiHidden="1" w:unhideWhenUsed="1"/>
     <w:lsdException w:name="Table Web 2" w:semiHidden="1" w:unhideWhenUsed="1"/>
-    <w:lsdException w:name="Table Web 3" w:semiHidden="1" w:unhideWhenUsed="1"/>
     <w:lsdException w:name="Balloon Text" w:semiHidden="1" w:unhideWhenUsed="1"/>
     <w:lsdException w:name="Table Grid" w:uiPriority="39"/>
     <w:lsdException w:name="Table Theme" w:semiHidden="1" w:unhideWhenUsed="1"/>
@@ -2212,6 +3485,10 @@
     <w:lsdException w:name="List Table 5 Dark Accent 6" w:uiPriority="50"/>
     <w:lsdException w:name="List Table 6 Colorful Accent 6" w:uiPriority="51"/>
     <w:lsdException w:name="List Table 7 Colorful Accent 6" w:uiPriority="52"/>
+    <w:lsdException w:name="Mention" w:semiHidden="1" w:unhideWhenUsed="1"/>
+    <w:lsdException w:name="Smart Hyperlink" w:semiHidden="1" w:unhideWhenUsed="1"/>
+    <w:lsdException w:name="Hashtag" w:semiHidden="1" w:unhideWhenUsed="1"/>
+    <w:lsdException w:name="Unresolved Mention" w:semiHidden="1" w:unhideWhenUsed="1"/>
   </w:latentStyles>
   <w:style w:type="paragraph" w:default="1" w:styleId="Normal">
     <w:name w:val="Normal"/>

</xml_diff>

<commit_message>
Ya esta completo el word
</commit_message>
<xml_diff>
--- a/Taller SOLID 01.docx
+++ b/Taller SOLID 01.docx
@@ -257,10 +257,15 @@
           <w:szCs w:val="20"/>
           <w:lang w:val="es-EC" w:eastAsia="es-ES"/>
         </w:rPr>
-        <w:t xml:space="preserve">Eduardo </w:t>
-      </w:r>
-      <w:proofErr w:type="spellStart"/>
-      <w:r>
+        <w:t>Eduardo Tigse</w:t>
+      </w:r>
+    </w:p>
+    <w:p>
+      <w:pPr>
+        <w:keepNext/>
+        <w:spacing w:after="0" w:line="240" w:lineRule="auto"/>
+        <w:jc w:val="center"/>
+        <w:outlineLvl w:val="1"/>
         <w:rPr>
           <w:rFonts w:ascii="Times New Roman" w:eastAsia="Times New Roman" w:hAnsi="Times New Roman" w:cs="Times New Roman"/>
           <w:bCs/>
@@ -269,16 +274,8 @@
           <w:szCs w:val="20"/>
           <w:lang w:val="es-EC" w:eastAsia="es-ES"/>
         </w:rPr>
-        <w:t>Tigse</w:t>
-      </w:r>
-      <w:proofErr w:type="spellEnd"/>
-    </w:p>
-    <w:p>
-      <w:pPr>
-        <w:keepNext/>
-        <w:spacing w:after="0" w:line="240" w:lineRule="auto"/>
-        <w:jc w:val="center"/>
-        <w:outlineLvl w:val="1"/>
+      </w:pPr>
+      <w:r>
         <w:rPr>
           <w:rFonts w:ascii="Times New Roman" w:eastAsia="Times New Roman" w:hAnsi="Times New Roman" w:cs="Times New Roman"/>
           <w:bCs/>
@@ -287,8 +284,15 @@
           <w:szCs w:val="20"/>
           <w:lang w:val="es-EC" w:eastAsia="es-ES"/>
         </w:rPr>
-      </w:pPr>
-      <w:r>
+        <w:t>Henry Maticurena</w:t>
+      </w:r>
+    </w:p>
+    <w:p>
+      <w:pPr>
+        <w:keepNext/>
+        <w:spacing w:after="0" w:line="240" w:lineRule="auto"/>
+        <w:jc w:val="center"/>
+        <w:outlineLvl w:val="1"/>
         <w:rPr>
           <w:rFonts w:ascii="Times New Roman" w:eastAsia="Times New Roman" w:hAnsi="Times New Roman" w:cs="Times New Roman"/>
           <w:bCs/>
@@ -297,9 +301,7 @@
           <w:szCs w:val="20"/>
           <w:lang w:val="es-EC" w:eastAsia="es-ES"/>
         </w:rPr>
-        <w:t xml:space="preserve">Henry </w:t>
-      </w:r>
-      <w:proofErr w:type="spellStart"/>
+      </w:pPr>
       <w:r>
         <w:rPr>
           <w:rFonts w:ascii="Times New Roman" w:eastAsia="Times New Roman" w:hAnsi="Times New Roman" w:cs="Times New Roman"/>
@@ -309,9 +311,8 @@
           <w:szCs w:val="20"/>
           <w:lang w:val="es-EC" w:eastAsia="es-ES"/>
         </w:rPr>
-        <w:t>Maticurena</w:t>
-      </w:r>
-      <w:proofErr w:type="spellEnd"/>
+        <w:t>Karen Bermudez</w:t>
+      </w:r>
     </w:p>
     <w:p>
       <w:pPr>
@@ -328,40 +329,16 @@
           <w:lang w:val="es-EC" w:eastAsia="es-ES"/>
         </w:rPr>
       </w:pPr>
-      <w:r>
-        <w:rPr>
-          <w:rFonts w:ascii="Times New Roman" w:eastAsia="Times New Roman" w:hAnsi="Times New Roman" w:cs="Times New Roman"/>
-          <w:bCs/>
-          <w:smallCaps/>
-          <w:sz w:val="22"/>
-          <w:szCs w:val="20"/>
-          <w:lang w:val="es-EC" w:eastAsia="es-ES"/>
-        </w:rPr>
-        <w:t xml:space="preserve">Karen </w:t>
-      </w:r>
-      <w:proofErr w:type="spellStart"/>
-      <w:r>
-        <w:rPr>
-          <w:rFonts w:ascii="Times New Roman" w:eastAsia="Times New Roman" w:hAnsi="Times New Roman" w:cs="Times New Roman"/>
-          <w:bCs/>
-          <w:smallCaps/>
-          <w:sz w:val="22"/>
-          <w:szCs w:val="20"/>
-          <w:lang w:val="es-EC" w:eastAsia="es-ES"/>
-        </w:rPr>
-        <w:t>Bermudez</w:t>
-      </w:r>
-      <w:proofErr w:type="spellEnd"/>
-    </w:p>
-    <w:p>
-      <w:pPr>
-        <w:pStyle w:val="Ttulo1"/>
-      </w:pPr>
-      <w:r>
-        <w:t xml:space="preserve">Objetivos: </w:t>
-      </w:r>
       <w:bookmarkStart w:id="0" w:name="_GoBack"/>
       <w:bookmarkEnd w:id="0"/>
+    </w:p>
+    <w:p>
+      <w:pPr>
+        <w:pStyle w:val="Ttulo1"/>
+      </w:pPr>
+      <w:r>
+        <w:t xml:space="preserve">Objetivos: </w:t>
+      </w:r>
     </w:p>
     <w:p>
       <w:pPr>
@@ -493,15 +470,7 @@
         </w:numPr>
       </w:pPr>
       <w:r>
-        <w:t xml:space="preserve">Por cada principio violado, muestre el código que lo incumple y luego muestre y explique </w:t>
-      </w:r>
-      <w:proofErr w:type="spellStart"/>
-      <w:r>
-        <w:t>como</w:t>
-      </w:r>
-      <w:proofErr w:type="spellEnd"/>
-      <w:r>
-        <w:t xml:space="preserve"> solucionó el problema con su código.</w:t>
+        <w:t>Por cada principio violado, muestre el código que lo incumple y luego muestre y explique como solucionó el problema con su código.</w:t>
       </w:r>
     </w:p>
     <w:p>
@@ -826,31 +795,7 @@
     </w:p>
     <w:p>
       <w:r>
-        <w:t xml:space="preserve">Para corregir este principio lo que se debe hacer es crear una </w:t>
-      </w:r>
-      <w:proofErr w:type="gramStart"/>
-      <w:r>
-        <w:t>interface</w:t>
-      </w:r>
-      <w:proofErr w:type="gramEnd"/>
-      <w:r>
-        <w:t xml:space="preserve"> que tendrá el método usar, y que las otras dos clases </w:t>
-      </w:r>
-      <w:proofErr w:type="spellStart"/>
-      <w:r>
-        <w:t>LecheDescremada</w:t>
-      </w:r>
-      <w:proofErr w:type="spellEnd"/>
-      <w:r>
-        <w:t xml:space="preserve"> y </w:t>
-      </w:r>
-      <w:proofErr w:type="spellStart"/>
-      <w:r>
-        <w:t>LecheLactosa</w:t>
-      </w:r>
-      <w:proofErr w:type="spellEnd"/>
-      <w:r>
-        <w:t xml:space="preserve"> la implementen.</w:t>
+        <w:t>Para corregir este principio lo que se debe hacer es crear una interface que tendrá el método usar, y que las otras dos clases LecheDescremada y LecheLactosa la implementen.</w:t>
       </w:r>
     </w:p>
     <w:p/>
@@ -1024,21 +969,7 @@
         <w:rPr>
           <w:lang w:val="es-ES"/>
         </w:rPr>
-        <w:t xml:space="preserve">Para corregir este principio lo que se debe hacer es tomar como argumento la interfaz de la corrección anterior y trabajar con eso, como ambas clases de Leche utilizan el </w:t>
-      </w:r>
-      <w:proofErr w:type="gramStart"/>
-      <w:r>
-        <w:rPr>
-          <w:lang w:val="es-ES"/>
-        </w:rPr>
-        <w:t>método .usar</w:t>
-      </w:r>
-      <w:proofErr w:type="gramEnd"/>
-      <w:r>
-        <w:rPr>
-          <w:lang w:val="es-ES"/>
-        </w:rPr>
-        <w:t>() no se necesita crear dos métodos por separado.</w:t>
+        <w:t>Para corregir este principio lo que se debe hacer es tomar como argumento la interfaz de la corrección anterior y trabajar con eso, como ambas clases de Leche utilizan el método .usar() no se necesita crear dos métodos por separado.</w:t>
       </w:r>
     </w:p>
     <w:p>
@@ -1121,19 +1052,11 @@
           </wp:anchor>
         </w:drawing>
       </w:r>
-      <w:proofErr w:type="spellStart"/>
-      <w:r>
-        <w:rPr>
-          <w:lang w:val="es-ES"/>
-        </w:rPr>
-        <w:t>Codigo</w:t>
-      </w:r>
-      <w:proofErr w:type="spellEnd"/>
-      <w:r>
-        <w:rPr>
-          <w:lang w:val="es-ES"/>
-        </w:rPr>
-        <w:t xml:space="preserve"> violado: SRP y OCP</w:t>
+      <w:r>
+        <w:rPr>
+          <w:lang w:val="es-ES"/>
+        </w:rPr>
+        <w:t>Codigo violado: SRP y OCP</w:t>
       </w:r>
     </w:p>
     <w:p>
@@ -1608,35 +1531,7 @@
         <w:rPr>
           <w:lang w:val="es-ES"/>
         </w:rPr>
-        <w:t xml:space="preserve">Se está obteniendo una violación a SRP y OCP, debido a que las clases pastel y helado no tenía una función específica que cumplir por lo que ambas tenían código repetidos, esto conllevo a crear una clase padre llamada Postre que implemente el método y lo realice, debió a que es el mismo método para ambas, a la vez integra todos los atributos que tenían tanto la clase helado y pastel, ahora </w:t>
-      </w:r>
-      <w:proofErr w:type="spellStart"/>
-      <w:r>
-        <w:rPr>
-          <w:lang w:val="es-ES"/>
-        </w:rPr>
-        <w:t>pastelN</w:t>
-      </w:r>
-      <w:proofErr w:type="spellEnd"/>
-      <w:r>
-        <w:rPr>
-          <w:lang w:val="es-ES"/>
-        </w:rPr>
-        <w:t xml:space="preserve"> y </w:t>
-      </w:r>
-      <w:proofErr w:type="spellStart"/>
-      <w:r>
-        <w:rPr>
-          <w:lang w:val="es-ES"/>
-        </w:rPr>
-        <w:t>HeladoN</w:t>
-      </w:r>
-      <w:proofErr w:type="spellEnd"/>
-      <w:r>
-        <w:rPr>
-          <w:lang w:val="es-ES"/>
-        </w:rPr>
-        <w:t xml:space="preserve"> extienden de Postre.</w:t>
+        <w:t>Se está obteniendo una violación a SRP y OCP, debido a que las clases pastel y helado no tenía una función específica que cumplir por lo que ambas tenían código repetidos, esto conllevo a crear una clase padre llamada Postre que implemente el método y lo realice, debió a que es el mismo método para ambas, a la vez integra todos los atributos que tenían tanto la clase helado y pastel, ahora pastelN y HeladoN extienden de Postre.</w:t>
       </w:r>
     </w:p>
     <w:p>
@@ -1688,19 +1583,11 @@
           <w:lang w:val="es-ES"/>
         </w:rPr>
       </w:pPr>
-      <w:proofErr w:type="spellStart"/>
-      <w:r>
-        <w:rPr>
-          <w:lang w:val="es-ES"/>
-        </w:rPr>
-        <w:t>Codigo</w:t>
-      </w:r>
-      <w:proofErr w:type="spellEnd"/>
-      <w:r>
-        <w:rPr>
-          <w:lang w:val="es-ES"/>
-        </w:rPr>
-        <w:t xml:space="preserve"> violado: SRP y DIP</w:t>
+      <w:r>
+        <w:rPr>
+          <w:lang w:val="es-ES"/>
+        </w:rPr>
+        <w:t>Codigo violado: SRP y DIP</w:t>
       </w:r>
     </w:p>
     <w:p>
@@ -1852,19 +1739,11 @@
           <w:lang w:val="es-ES"/>
         </w:rPr>
       </w:pPr>
-      <w:proofErr w:type="spellStart"/>
-      <w:r>
-        <w:rPr>
-          <w:lang w:val="es-ES"/>
-        </w:rPr>
-        <w:t>Codigo</w:t>
-      </w:r>
-      <w:proofErr w:type="spellEnd"/>
-      <w:r>
-        <w:rPr>
-          <w:lang w:val="es-ES"/>
-        </w:rPr>
-        <w:t xml:space="preserve"> Corregido:</w:t>
+      <w:r>
+        <w:rPr>
+          <w:lang w:val="es-ES"/>
+        </w:rPr>
+        <w:t>Codigo Corregido:</w:t>
       </w:r>
     </w:p>
     <w:p>
@@ -2015,35 +1894,7 @@
         <w:rPr>
           <w:lang w:val="es-ES"/>
         </w:rPr>
-        <w:t xml:space="preserve">Se incumple los principios de SRP, debido a que las clases </w:t>
-      </w:r>
-      <w:proofErr w:type="spellStart"/>
-      <w:r>
-        <w:rPr>
-          <w:lang w:val="es-ES"/>
-        </w:rPr>
-        <w:t>cambioLehe</w:t>
-      </w:r>
-      <w:proofErr w:type="spellEnd"/>
-      <w:r>
-        <w:rPr>
-          <w:lang w:val="es-ES"/>
-        </w:rPr>
-        <w:t xml:space="preserve"> y </w:t>
-      </w:r>
-      <w:proofErr w:type="spellStart"/>
-      <w:r>
-        <w:rPr>
-          <w:lang w:val="es-ES"/>
-        </w:rPr>
-        <w:t>OperacionesAderezo</w:t>
-      </w:r>
-      <w:proofErr w:type="spellEnd"/>
-      <w:r>
-        <w:rPr>
-          <w:lang w:val="es-ES"/>
-        </w:rPr>
-        <w:t xml:space="preserve">, realizan diversos métodos y los cuales se pueden simplificar gracias a la interfaz Leche, la cual tiene el método usar y DIP </w:t>
+        <w:t xml:space="preserve">Se incumple los principios de SRP, debido a que las clases cambioLehe y OperacionesAderezo, realizan diversos métodos y los cuales se pueden simplificar gracias a la interfaz Leche, la cual tiene el método usar y DIP </w:t>
       </w:r>
       <w:r>
         <w:rPr>
@@ -3222,6 +3073,7 @@
     <w:lsdException w:name="HTML Sample" w:semiHidden="1" w:unhideWhenUsed="1"/>
     <w:lsdException w:name="HTML Typewriter" w:semiHidden="1" w:unhideWhenUsed="1"/>
     <w:lsdException w:name="HTML Variable" w:semiHidden="1" w:unhideWhenUsed="1"/>
+    <w:lsdException w:name="Normal Table" w:semiHidden="1" w:unhideWhenUsed="1"/>
     <w:lsdException w:name="annotation subject" w:semiHidden="1" w:unhideWhenUsed="1"/>
     <w:lsdException w:name="No List" w:semiHidden="1" w:unhideWhenUsed="1"/>
     <w:lsdException w:name="Outline List 1" w:semiHidden="1" w:unhideWhenUsed="1"/>
@@ -3265,8 +3117,10 @@
     <w:lsdException w:name="Table Elegant" w:semiHidden="1" w:unhideWhenUsed="1"/>
     <w:lsdException w:name="Table Professional" w:semiHidden="1" w:unhideWhenUsed="1"/>
     <w:lsdException w:name="Table Subtle 1" w:semiHidden="1" w:unhideWhenUsed="1"/>
+    <w:lsdException w:name="Table Subtle 2" w:semiHidden="1" w:unhideWhenUsed="1"/>
     <w:lsdException w:name="Table Web 1" w:semiHidden="1" w:unhideWhenUsed="1"/>
     <w:lsdException w:name="Table Web 2" w:semiHidden="1" w:unhideWhenUsed="1"/>
+    <w:lsdException w:name="Table Web 3" w:semiHidden="1" w:unhideWhenUsed="1"/>
     <w:lsdException w:name="Balloon Text" w:semiHidden="1" w:unhideWhenUsed="1"/>
     <w:lsdException w:name="Table Grid" w:uiPriority="39"/>
     <w:lsdException w:name="Table Theme" w:semiHidden="1" w:unhideWhenUsed="1"/>

</xml_diff>